<commit_message>
editing usecase: design review
</commit_message>
<xml_diff>
--- a/assignment1/Assignment_1.docx
+++ b/assignment1/Assignment_1.docx
@@ -8,7 +8,7 @@
           <w:docPartGallery w:val="Cover Pages"/>
           <w:docPartUnique w:val="true"/>
         </w:docPartObj>
-        <w:id w:val="1661600756"/>
+        <w:id w:val="2123927758"/>
       </w:sdtPr>
       <w:sdtContent>
         <w:p>
@@ -94,7 +94,7 @@
     <w:sdt>
       <w:sdtPr>
         <w:text/>
-        <w:id w:val="406200673"/>
+        <w:id w:val="663365722"/>
         <w:dataBinding w:prefixMappings="xmlns:ns0='http://purl.org/dc/elements/1.1/' xmlns:ns1='http://schemas.openxmlformats.org/package/2006/metadata/core-properties' " w:xpath="/ns1:coreProperties[1]/ns0:subject[1]" w:storeItemID="{6C3C8BC8-F283-45AE-878A-BAB7291924A1}"/>
         <w:alias w:val="Subtitle"/>
       </w:sdtPr>
@@ -377,7 +377,7 @@
                 <wp:positionV relativeFrom="paragraph">
                   <wp:posOffset>116205</wp:posOffset>
                 </wp:positionV>
-                <wp:extent cx="3499485" cy="1017270"/>
+                <wp:extent cx="3500120" cy="1017270"/>
                 <wp:effectExtent l="0" t="0" r="0" b="0"/>
                 <wp:wrapSquare wrapText="bothSides"/>
                 <wp:docPr id="3" name="Text Box 2"/>
@@ -388,7 +388,7 @@
                       <wps:spPr>
                         <a:xfrm>
                           <a:off x="0" y="0"/>
-                          <a:ext cx="3498840" cy="1016640"/>
+                          <a:ext cx="3499560" cy="1016640"/>
                         </a:xfrm>
                         <a:prstGeom prst="rect">
                           <a:avLst/>
@@ -449,13 +449,7 @@
                               <w:rPr>
                                 <w:color w:val="4472C4"/>
                               </w:rPr>
-                              <w:t xml:space="preserve">Abdullah Aml </w:t>
-                            </w:r>
-                            <w:r>
-                              <w:rPr>
-                                <w:color w:val="4472C4"/>
-                              </w:rPr>
-                              <w:t>(2101398)</w:t>
+                              <w:t>Abdullah Aml (2101398)</w:t>
                             </w:r>
                           </w:p>
                           <w:p>
@@ -475,13 +469,7 @@
                               <w:rPr>
                                 <w:color w:val="4472C4"/>
                               </w:rPr>
-                              <w:t xml:space="preserve">Khaled Bahaa El-Din </w:t>
-                            </w:r>
-                            <w:r>
-                              <w:rPr>
-                                <w:color w:val="4472C4"/>
-                              </w:rPr>
-                              <w:t>()</w:t>
+                              <w:t>Khaled Bahaa El-Din ()</w:t>
                             </w:r>
                           </w:p>
                         </w:txbxContent>
@@ -500,7 +488,7 @@
           </mc:Choice>
           <mc:Fallback>
             <w:pict>
-              <v:rect id="shape_0" ID="Text Box 2" path="m0,0l-2147483645,0l-2147483645,-2147483646l0,-2147483646xe" stroked="f" o:allowincell="f" style="position:absolute;margin-left:0pt;margin-top:9.15pt;width:275.45pt;height:80pt;mso-wrap-style:square;v-text-anchor:top;mso-position-horizontal:left;mso-position-horizontal-relative:margin" wp14:anchorId="4E6AAF70">
+              <v:rect id="shape_0" ID="Text Box 2" path="m0,0l-2147483645,0l-2147483645,-2147483646l0,-2147483646xe" stroked="f" o:allowincell="f" style="position:absolute;margin-left:0pt;margin-top:9.15pt;width:275.5pt;height:80pt;mso-wrap-style:square;v-text-anchor:top;mso-position-horizontal:left;mso-position-horizontal-relative:margin" wp14:anchorId="4E6AAF70">
                 <v:fill o:detectmouseclick="t" on="false"/>
                 <v:stroke color="#3465a4" joinstyle="round" endcap="flat"/>
                 <v:textbox>
@@ -548,13 +536,7 @@
                         <w:rPr>
                           <w:color w:val="4472C4"/>
                         </w:rPr>
-                        <w:t xml:space="preserve">Abdullah Aml </w:t>
-                      </w:r>
-                      <w:r>
-                        <w:rPr>
-                          <w:color w:val="4472C4"/>
-                        </w:rPr>
-                        <w:t>(2101398)</w:t>
+                        <w:t>Abdullah Aml (2101398)</w:t>
                       </w:r>
                     </w:p>
                     <w:p>
@@ -574,13 +556,7 @@
                         <w:rPr>
                           <w:color w:val="4472C4"/>
                         </w:rPr>
-                        <w:t xml:space="preserve">Khaled Bahaa El-Din </w:t>
-                      </w:r>
-                      <w:r>
-                        <w:rPr>
-                          <w:color w:val="4472C4"/>
-                        </w:rPr>
-                        <w:t>()</w:t>
+                        <w:t>Khaled Bahaa El-Din ()</w:t>
                       </w:r>
                     </w:p>
                   </w:txbxContent>
@@ -1240,7 +1216,8 @@
           <w:p>
             <w:pPr>
               <w:pStyle w:val="Normal"/>
-              <w:widowControl/>
+              <w:widowControl w:val="false"/>
+              <w:suppressAutoHyphens w:val="true"/>
               <w:spacing w:lineRule="auto" w:line="240" w:before="0" w:after="0"/>
               <w:jc w:val="left"/>
               <w:rPr>
@@ -1280,7 +1257,8 @@
           <w:p>
             <w:pPr>
               <w:pStyle w:val="Normal"/>
-              <w:widowControl/>
+              <w:widowControl w:val="false"/>
+              <w:suppressAutoHyphens w:val="true"/>
               <w:spacing w:lineRule="auto" w:line="240" w:before="0" w:after="0"/>
               <w:jc w:val="left"/>
               <w:cnfStyle w:val="100000000000" w:firstRow="1" w:lastRow="0" w:firstColumn="0" w:lastColumn="0" w:oddVBand="0" w:evenVBand="0" w:oddHBand="0" w:evenHBand="0" w:firstRowFirstColumn="0" w:firstRowLastColumn="0" w:lastRowFirstColumn="0" w:lastRowLastColumn="0"/>
@@ -1326,7 +1304,8 @@
           <w:p>
             <w:pPr>
               <w:pStyle w:val="Normal"/>
-              <w:widowControl/>
+              <w:widowControl w:val="false"/>
+              <w:suppressAutoHyphens w:val="true"/>
               <w:spacing w:lineRule="auto" w:line="240" w:before="0" w:after="0"/>
               <w:jc w:val="left"/>
               <w:rPr>
@@ -1365,7 +1344,8 @@
           <w:p>
             <w:pPr>
               <w:pStyle w:val="Normal"/>
-              <w:widowControl/>
+              <w:widowControl w:val="false"/>
+              <w:suppressAutoHyphens w:val="true"/>
               <w:spacing w:lineRule="auto" w:line="240" w:before="0" w:after="0"/>
               <w:jc w:val="left"/>
               <w:cnfStyle w:val="000000100000" w:firstRow="0" w:lastRow="0" w:firstColumn="0" w:lastColumn="0" w:oddVBand="0" w:evenVBand="0" w:oddHBand="1" w:evenHBand="0" w:firstRowFirstColumn="0" w:firstRowLastColumn="0" w:lastRowFirstColumn="0" w:lastRowLastColumn="0"/>
@@ -1402,7 +1382,8 @@
           <w:p>
             <w:pPr>
               <w:pStyle w:val="Normal"/>
-              <w:widowControl/>
+              <w:widowControl w:val="false"/>
+              <w:suppressAutoHyphens w:val="true"/>
               <w:spacing w:lineRule="auto" w:line="240" w:before="0" w:after="0"/>
               <w:jc w:val="left"/>
               <w:rPr>
@@ -1440,7 +1421,8 @@
           <w:p>
             <w:pPr>
               <w:pStyle w:val="Normal"/>
-              <w:widowControl/>
+              <w:widowControl w:val="false"/>
+              <w:suppressAutoHyphens w:val="true"/>
               <w:spacing w:lineRule="auto" w:line="240" w:before="0" w:after="0"/>
               <w:jc w:val="left"/>
               <w:cnfStyle w:val="000000000000" w:firstRow="0" w:lastRow="0" w:firstColumn="0" w:lastColumn="0" w:oddVBand="0" w:evenVBand="0" w:oddHBand="0" w:evenHBand="0" w:firstRowFirstColumn="0" w:firstRowLastColumn="0" w:lastRowFirstColumn="0" w:lastRowLastColumn="0"/>
@@ -1480,7 +1462,8 @@
           <w:p>
             <w:pPr>
               <w:pStyle w:val="Normal"/>
-              <w:widowControl/>
+              <w:widowControl w:val="false"/>
+              <w:suppressAutoHyphens w:val="true"/>
               <w:spacing w:lineRule="auto" w:line="240" w:before="0" w:after="0"/>
               <w:jc w:val="left"/>
               <w:rPr>
@@ -1519,7 +1502,8 @@
           <w:p>
             <w:pPr>
               <w:pStyle w:val="Normal"/>
-              <w:widowControl/>
+              <w:widowControl w:val="false"/>
+              <w:suppressAutoHyphens w:val="true"/>
               <w:spacing w:lineRule="auto" w:line="240" w:before="0" w:after="0"/>
               <w:jc w:val="left"/>
               <w:cnfStyle w:val="000000100000" w:firstRow="0" w:lastRow="0" w:firstColumn="0" w:lastColumn="0" w:oddVBand="0" w:evenVBand="0" w:oddHBand="1" w:evenHBand="0" w:firstRowFirstColumn="0" w:firstRowLastColumn="0" w:lastRowFirstColumn="0" w:lastRowLastColumn="0"/>
@@ -1557,7 +1541,8 @@
           <w:p>
             <w:pPr>
               <w:pStyle w:val="Normal"/>
-              <w:widowControl/>
+              <w:widowControl w:val="false"/>
+              <w:suppressAutoHyphens w:val="true"/>
               <w:spacing w:lineRule="auto" w:line="240" w:before="0" w:after="0"/>
               <w:jc w:val="left"/>
               <w:rPr>
@@ -1595,11 +1580,12 @@
           <w:p>
             <w:pPr>
               <w:pStyle w:val="ListParagraph"/>
-              <w:widowControl/>
+              <w:widowControl w:val="false"/>
               <w:numPr>
                 <w:ilvl w:val="0"/>
                 <w:numId w:val="4"/>
               </w:numPr>
+              <w:suppressAutoHyphens w:val="true"/>
               <w:spacing w:lineRule="auto" w:line="240" w:before="0" w:after="0"/>
               <w:contextualSpacing/>
               <w:jc w:val="left"/>
@@ -1623,11 +1609,12 @@
           <w:p>
             <w:pPr>
               <w:pStyle w:val="ListParagraph"/>
-              <w:widowControl/>
+              <w:widowControl w:val="false"/>
               <w:numPr>
                 <w:ilvl w:val="0"/>
                 <w:numId w:val="4"/>
               </w:numPr>
+              <w:suppressAutoHyphens w:val="true"/>
               <w:spacing w:lineRule="auto" w:line="240" w:before="0" w:after="0"/>
               <w:contextualSpacing/>
               <w:jc w:val="left"/>
@@ -1651,11 +1638,12 @@
           <w:p>
             <w:pPr>
               <w:pStyle w:val="ListParagraph"/>
-              <w:widowControl/>
+              <w:widowControl w:val="false"/>
               <w:numPr>
                 <w:ilvl w:val="0"/>
                 <w:numId w:val="4"/>
               </w:numPr>
+              <w:suppressAutoHyphens w:val="true"/>
               <w:spacing w:lineRule="auto" w:line="240" w:before="0" w:after="0"/>
               <w:contextualSpacing/>
               <w:jc w:val="left"/>
@@ -1679,11 +1667,12 @@
           <w:p>
             <w:pPr>
               <w:pStyle w:val="ListParagraph"/>
-              <w:widowControl/>
+              <w:widowControl w:val="false"/>
               <w:numPr>
                 <w:ilvl w:val="0"/>
                 <w:numId w:val="4"/>
               </w:numPr>
+              <w:suppressAutoHyphens w:val="true"/>
               <w:spacing w:lineRule="auto" w:line="240" w:before="0" w:after="0"/>
               <w:contextualSpacing/>
               <w:jc w:val="left"/>
@@ -1707,11 +1696,12 @@
           <w:p>
             <w:pPr>
               <w:pStyle w:val="ListParagraph"/>
-              <w:widowControl/>
+              <w:widowControl w:val="false"/>
               <w:numPr>
                 <w:ilvl w:val="0"/>
                 <w:numId w:val="4"/>
               </w:numPr>
+              <w:suppressAutoHyphens w:val="true"/>
               <w:spacing w:lineRule="auto" w:line="240" w:before="0" w:after="0"/>
               <w:contextualSpacing/>
               <w:jc w:val="left"/>
@@ -1735,11 +1725,12 @@
           <w:p>
             <w:pPr>
               <w:pStyle w:val="ListParagraph"/>
-              <w:widowControl/>
+              <w:widowControl w:val="false"/>
               <w:numPr>
                 <w:ilvl w:val="0"/>
                 <w:numId w:val="4"/>
               </w:numPr>
+              <w:suppressAutoHyphens w:val="true"/>
               <w:spacing w:lineRule="auto" w:line="240" w:before="0" w:after="0"/>
               <w:contextualSpacing/>
               <w:jc w:val="left"/>
@@ -1763,11 +1754,12 @@
           <w:p>
             <w:pPr>
               <w:pStyle w:val="ListParagraph"/>
-              <w:widowControl/>
+              <w:widowControl w:val="false"/>
               <w:numPr>
                 <w:ilvl w:val="0"/>
                 <w:numId w:val="4"/>
               </w:numPr>
+              <w:suppressAutoHyphens w:val="true"/>
               <w:spacing w:lineRule="auto" w:line="240" w:before="0" w:after="0"/>
               <w:contextualSpacing/>
               <w:jc w:val="left"/>
@@ -1791,11 +1783,12 @@
           <w:p>
             <w:pPr>
               <w:pStyle w:val="ListParagraph"/>
-              <w:widowControl/>
+              <w:widowControl w:val="false"/>
               <w:numPr>
                 <w:ilvl w:val="0"/>
                 <w:numId w:val="4"/>
               </w:numPr>
+              <w:suppressAutoHyphens w:val="true"/>
               <w:spacing w:lineRule="auto" w:line="240" w:before="0" w:after="0"/>
               <w:contextualSpacing/>
               <w:jc w:val="left"/>
@@ -1819,11 +1812,12 @@
           <w:p>
             <w:pPr>
               <w:pStyle w:val="ListParagraph"/>
-              <w:widowControl/>
+              <w:widowControl w:val="false"/>
               <w:numPr>
                 <w:ilvl w:val="0"/>
                 <w:numId w:val="4"/>
               </w:numPr>
+              <w:suppressAutoHyphens w:val="true"/>
               <w:spacing w:lineRule="auto" w:line="240" w:before="0" w:after="0"/>
               <w:contextualSpacing/>
               <w:jc w:val="left"/>
@@ -1847,11 +1841,12 @@
           <w:p>
             <w:pPr>
               <w:pStyle w:val="ListParagraph"/>
-              <w:widowControl/>
+              <w:widowControl w:val="false"/>
               <w:numPr>
                 <w:ilvl w:val="0"/>
                 <w:numId w:val="4"/>
               </w:numPr>
+              <w:suppressAutoHyphens w:val="true"/>
               <w:spacing w:lineRule="auto" w:line="240" w:before="0" w:after="0"/>
               <w:contextualSpacing/>
               <w:jc w:val="left"/>
@@ -1888,7 +1883,8 @@
           <w:p>
             <w:pPr>
               <w:pStyle w:val="Normal"/>
-              <w:widowControl/>
+              <w:widowControl w:val="false"/>
+              <w:suppressAutoHyphens w:val="true"/>
               <w:spacing w:lineRule="auto" w:line="240" w:before="0" w:after="0"/>
               <w:jc w:val="left"/>
               <w:rPr>
@@ -1927,7 +1923,8 @@
           <w:p>
             <w:pPr>
               <w:pStyle w:val="Normal"/>
-              <w:widowControl/>
+              <w:widowControl w:val="false"/>
+              <w:suppressAutoHyphens w:val="true"/>
               <w:spacing w:lineRule="auto" w:line="240" w:before="0" w:after="0"/>
               <w:jc w:val="left"/>
               <w:cnfStyle w:val="000000100000" w:firstRow="0" w:lastRow="0" w:firstColumn="0" w:lastColumn="0" w:oddVBand="0" w:evenVBand="0" w:oddHBand="1" w:evenHBand="0" w:firstRowFirstColumn="0" w:firstRowLastColumn="0" w:lastRowFirstColumn="0" w:lastRowLastColumn="0"/>
@@ -1964,7 +1961,8 @@
           <w:p>
             <w:pPr>
               <w:pStyle w:val="Normal"/>
-              <w:widowControl/>
+              <w:widowControl w:val="false"/>
+              <w:suppressAutoHyphens w:val="true"/>
               <w:spacing w:lineRule="auto" w:line="240" w:before="0" w:after="0"/>
               <w:jc w:val="left"/>
               <w:rPr>
@@ -2002,7 +2000,8 @@
           <w:p>
             <w:pPr>
               <w:pStyle w:val="Normal"/>
-              <w:widowControl/>
+              <w:widowControl w:val="false"/>
+              <w:suppressAutoHyphens w:val="true"/>
               <w:spacing w:lineRule="auto" w:line="240" w:before="0" w:after="0"/>
               <w:jc w:val="left"/>
               <w:cnfStyle w:val="000000000000" w:firstRow="0" w:lastRow="0" w:firstColumn="0" w:lastColumn="0" w:oddVBand="0" w:evenVBand="0" w:oddHBand="0" w:evenHBand="0" w:firstRowFirstColumn="0" w:firstRowLastColumn="0" w:lastRowFirstColumn="0" w:lastRowLastColumn="0"/>
@@ -2041,7 +2040,8 @@
           <w:p>
             <w:pPr>
               <w:pStyle w:val="Normal"/>
-              <w:widowControl/>
+              <w:widowControl w:val="false"/>
+              <w:suppressAutoHyphens w:val="true"/>
               <w:spacing w:lineRule="auto" w:line="240" w:before="0" w:after="0"/>
               <w:ind w:firstLine="340"/>
               <w:jc w:val="left"/>
@@ -2070,7 +2070,8 @@
           <w:p>
             <w:pPr>
               <w:pStyle w:val="Normal"/>
-              <w:widowControl/>
+              <w:widowControl w:val="false"/>
+              <w:suppressAutoHyphens w:val="true"/>
               <w:spacing w:lineRule="auto" w:line="240" w:before="0" w:after="0"/>
               <w:ind w:firstLine="340"/>
               <w:jc w:val="left"/>
@@ -2105,7 +2106,8 @@
           <w:p>
             <w:pPr>
               <w:pStyle w:val="Normal"/>
-              <w:widowControl/>
+              <w:widowControl w:val="false"/>
+              <w:suppressAutoHyphens w:val="true"/>
               <w:spacing w:lineRule="auto" w:line="240" w:before="0" w:after="0"/>
               <w:jc w:val="left"/>
               <w:cnfStyle w:val="000000000000" w:firstRow="0" w:lastRow="0" w:firstColumn="0" w:lastColumn="0" w:oddVBand="0" w:evenVBand="0" w:oddHBand="0" w:evenHBand="0" w:firstRowFirstColumn="0" w:firstRowLastColumn="0" w:lastRowFirstColumn="0" w:lastRowLastColumn="0"/>
@@ -2144,7 +2146,8 @@
           <w:p>
             <w:pPr>
               <w:pStyle w:val="Normal"/>
-              <w:widowControl/>
+              <w:widowControl w:val="false"/>
+              <w:suppressAutoHyphens w:val="true"/>
               <w:spacing w:lineRule="auto" w:line="240" w:before="0" w:after="0"/>
               <w:jc w:val="left"/>
               <w:cnfStyle w:val="000000000000" w:firstRow="0" w:lastRow="0" w:firstColumn="0" w:lastColumn="0" w:oddVBand="0" w:evenVBand="0" w:oddHBand="0" w:evenHBand="0" w:firstRowFirstColumn="0" w:firstRowLastColumn="0" w:lastRowFirstColumn="0" w:lastRowLastColumn="0"/>
@@ -2183,7 +2186,8 @@
           <w:p>
             <w:pPr>
               <w:pStyle w:val="Normal"/>
-              <w:widowControl/>
+              <w:widowControl w:val="false"/>
+              <w:suppressAutoHyphens w:val="true"/>
               <w:spacing w:lineRule="auto" w:line="240" w:before="0" w:after="0"/>
               <w:jc w:val="left"/>
               <w:cnfStyle w:val="000000000000" w:firstRow="0" w:lastRow="0" w:firstColumn="0" w:lastColumn="0" w:oddVBand="0" w:evenVBand="0" w:oddHBand="0" w:evenHBand="0" w:firstRowFirstColumn="0" w:firstRowLastColumn="0" w:lastRowFirstColumn="0" w:lastRowLastColumn="0"/>
@@ -2222,7 +2226,8 @@
           <w:p>
             <w:pPr>
               <w:pStyle w:val="Normal"/>
-              <w:widowControl/>
+              <w:widowControl w:val="false"/>
+              <w:suppressAutoHyphens w:val="true"/>
               <w:spacing w:lineRule="auto" w:line="240" w:before="0" w:after="0"/>
               <w:jc w:val="left"/>
               <w:cnfStyle w:val="000000000000" w:firstRow="0" w:lastRow="0" w:firstColumn="0" w:lastColumn="0" w:oddVBand="0" w:evenVBand="0" w:oddHBand="0" w:evenHBand="0" w:firstRowFirstColumn="0" w:firstRowLastColumn="0" w:lastRowFirstColumn="0" w:lastRowLastColumn="0"/>
@@ -2261,7 +2266,8 @@
           <w:p>
             <w:pPr>
               <w:pStyle w:val="Normal"/>
-              <w:widowControl/>
+              <w:widowControl w:val="false"/>
+              <w:suppressAutoHyphens w:val="true"/>
               <w:spacing w:lineRule="auto" w:line="240" w:before="0" w:after="0"/>
               <w:jc w:val="left"/>
               <w:cnfStyle w:val="000000000000" w:firstRow="0" w:lastRow="0" w:firstColumn="0" w:lastColumn="0" w:oddVBand="0" w:evenVBand="0" w:oddHBand="0" w:evenHBand="0" w:firstRowFirstColumn="0" w:firstRowLastColumn="0" w:lastRowFirstColumn="0" w:lastRowLastColumn="0"/>
@@ -2300,7 +2306,8 @@
           <w:p>
             <w:pPr>
               <w:pStyle w:val="Normal"/>
-              <w:widowControl/>
+              <w:widowControl w:val="false"/>
+              <w:suppressAutoHyphens w:val="true"/>
               <w:spacing w:lineRule="auto" w:line="240" w:before="0" w:after="0"/>
               <w:jc w:val="left"/>
               <w:cnfStyle w:val="000000000000" w:firstRow="0" w:lastRow="0" w:firstColumn="0" w:lastColumn="0" w:oddVBand="0" w:evenVBand="0" w:oddHBand="0" w:evenHBand="0" w:firstRowFirstColumn="0" w:firstRowLastColumn="0" w:lastRowFirstColumn="0" w:lastRowLastColumn="0"/>
@@ -2339,7 +2346,8 @@
           <w:p>
             <w:pPr>
               <w:pStyle w:val="Normal"/>
-              <w:widowControl/>
+              <w:widowControl w:val="false"/>
+              <w:suppressAutoHyphens w:val="true"/>
               <w:spacing w:lineRule="auto" w:line="240" w:before="0" w:after="0"/>
               <w:jc w:val="left"/>
               <w:cnfStyle w:val="000000000000" w:firstRow="0" w:lastRow="0" w:firstColumn="0" w:lastColumn="0" w:oddVBand="0" w:evenVBand="0" w:oddHBand="0" w:evenHBand="0" w:firstRowFirstColumn="0" w:firstRowLastColumn="0" w:lastRowFirstColumn="0" w:lastRowLastColumn="0"/>
@@ -2378,7 +2386,8 @@
           <w:p>
             <w:pPr>
               <w:pStyle w:val="Normal"/>
-              <w:widowControl/>
+              <w:widowControl w:val="false"/>
+              <w:suppressAutoHyphens w:val="true"/>
               <w:spacing w:lineRule="auto" w:line="240" w:before="0" w:after="0"/>
               <w:jc w:val="left"/>
               <w:cnfStyle w:val="000000000000" w:firstRow="0" w:lastRow="0" w:firstColumn="0" w:lastColumn="0" w:oddVBand="0" w:evenVBand="0" w:oddHBand="0" w:evenHBand="0" w:firstRowFirstColumn="0" w:firstRowLastColumn="0" w:lastRowFirstColumn="0" w:lastRowLastColumn="0"/>
@@ -2417,7 +2426,8 @@
           <w:p>
             <w:pPr>
               <w:pStyle w:val="Normal"/>
-              <w:widowControl/>
+              <w:widowControl w:val="false"/>
+              <w:suppressAutoHyphens w:val="true"/>
               <w:spacing w:lineRule="auto" w:line="240" w:before="0" w:after="0"/>
               <w:jc w:val="left"/>
               <w:cnfStyle w:val="000000000000" w:firstRow="0" w:lastRow="0" w:firstColumn="0" w:lastColumn="0" w:oddVBand="0" w:evenVBand="0" w:oddHBand="0" w:evenHBand="0" w:firstRowFirstColumn="0" w:firstRowLastColumn="0" w:lastRowFirstColumn="0" w:lastRowLastColumn="0"/>
@@ -2456,7 +2466,8 @@
           <w:p>
             <w:pPr>
               <w:pStyle w:val="Normal"/>
-              <w:widowControl/>
+              <w:widowControl w:val="false"/>
+              <w:suppressAutoHyphens w:val="true"/>
               <w:spacing w:lineRule="auto" w:line="240" w:before="0" w:after="0"/>
               <w:ind w:firstLine="340"/>
               <w:jc w:val="left"/>
@@ -2467,12 +2478,7 @@
             </w:pPr>
             <w:r>
               <w:rPr>
-                <w:rFonts w:eastAsia="Calibri" w:cs="Arial"/>
-                <w:color w:val="2F5496"/>
-                <w:kern w:val="0"/>
-                <w:sz w:val="22"/>
-                <w:szCs w:val="22"/>
-                <w:lang w:val="en-US" w:eastAsia="en-US" w:bidi="ar-SA"/>
+                <w:lang w:bidi="ar-EG"/>
               </w:rPr>
             </w:r>
           </w:p>
@@ -2638,7 +2644,10 @@
         </w:rPr>
       </w:pPr>
       <w:r>
-        <w:rPr/>
+        <w:rPr>
+          <w:b/>
+          <w:bCs/>
+        </w:rPr>
       </w:r>
     </w:p>
     <w:tbl>
@@ -2658,7 +2667,7 @@
       </w:tblPr>
       <w:tblGrid>
         <w:gridCol w:w="1703"/>
-        <w:gridCol w:w="9181"/>
+        <w:gridCol w:w="9180"/>
       </w:tblGrid>
       <w:tr>
         <w:trPr>
@@ -2675,7 +2684,8 @@
           <w:p>
             <w:pPr>
               <w:pStyle w:val="Normal"/>
-              <w:widowControl/>
+              <w:widowControl w:val="false"/>
+              <w:suppressAutoHyphens w:val="true"/>
               <w:spacing w:lineRule="auto" w:line="240" w:before="0" w:after="0"/>
               <w:jc w:val="left"/>
               <w:rPr>
@@ -2707,7 +2717,7 @@
         </w:tc>
         <w:tc>
           <w:tcPr>
-            <w:tcW w:w="9181" w:type="dxa"/>
+            <w:tcW w:w="9180" w:type="dxa"/>
             <w:tcBorders>
               <w:bottom w:val="single" w:sz="12" w:space="0" w:color="8EAADB"/>
             </w:tcBorders>
@@ -2715,7 +2725,8 @@
           <w:p>
             <w:pPr>
               <w:pStyle w:val="Normal"/>
-              <w:widowControl/>
+              <w:widowControl w:val="false"/>
+              <w:suppressAutoHyphens w:val="true"/>
               <w:spacing w:lineRule="auto" w:line="240" w:before="0" w:after="0"/>
               <w:jc w:val="left"/>
               <w:cnfStyle w:val="100000000000" w:firstRow="1" w:lastRow="0" w:firstColumn="0" w:lastColumn="0" w:oddVBand="0" w:evenVBand="0" w:oddHBand="0" w:evenHBand="0" w:firstRowFirstColumn="0" w:firstRowLastColumn="0" w:lastRowFirstColumn="0" w:lastRowLastColumn="0"/>
@@ -2761,7 +2772,8 @@
           <w:p>
             <w:pPr>
               <w:pStyle w:val="Normal"/>
-              <w:widowControl/>
+              <w:widowControl w:val="false"/>
+              <w:suppressAutoHyphens w:val="true"/>
               <w:spacing w:lineRule="auto" w:line="240" w:before="0" w:after="0"/>
               <w:jc w:val="left"/>
               <w:rPr>
@@ -2793,14 +2805,15 @@
         </w:tc>
         <w:tc>
           <w:tcPr>
-            <w:tcW w:w="9181" w:type="dxa"/>
+            <w:tcW w:w="9180" w:type="dxa"/>
             <w:tcBorders/>
             <w:shd w:color="auto" w:fill="D9E2F3" w:themeFill="accent1" w:themeFillTint="33" w:val="clear"/>
           </w:tcPr>
           <w:p>
             <w:pPr>
               <w:pStyle w:val="Normal"/>
-              <w:widowControl/>
+              <w:widowControl w:val="false"/>
+              <w:suppressAutoHyphens w:val="true"/>
               <w:spacing w:lineRule="auto" w:line="240" w:before="0" w:after="0"/>
               <w:jc w:val="left"/>
               <w:cnfStyle w:val="000000100000" w:firstRow="0" w:lastRow="0" w:firstColumn="0" w:lastColumn="0" w:oddVBand="0" w:evenVBand="0" w:oddHBand="1" w:evenHBand="0" w:firstRowFirstColumn="0" w:firstRowLastColumn="0" w:lastRowFirstColumn="0" w:lastRowLastColumn="0"/>
@@ -2843,7 +2856,8 @@
           <w:p>
             <w:pPr>
               <w:pStyle w:val="Normal"/>
-              <w:widowControl/>
+              <w:widowControl w:val="false"/>
+              <w:suppressAutoHyphens w:val="true"/>
               <w:spacing w:lineRule="auto" w:line="240" w:before="0" w:after="0"/>
               <w:jc w:val="left"/>
               <w:rPr>
@@ -2875,13 +2889,14 @@
         </w:tc>
         <w:tc>
           <w:tcPr>
-            <w:tcW w:w="9181" w:type="dxa"/>
+            <w:tcW w:w="9180" w:type="dxa"/>
             <w:tcBorders/>
           </w:tcPr>
           <w:p>
             <w:pPr>
               <w:pStyle w:val="Normal"/>
-              <w:widowControl/>
+              <w:widowControl w:val="false"/>
+              <w:suppressAutoHyphens w:val="true"/>
               <w:spacing w:lineRule="auto" w:line="240" w:before="0" w:after="0"/>
               <w:jc w:val="left"/>
               <w:cnfStyle w:val="000000000000" w:firstRow="0" w:lastRow="0" w:firstColumn="0" w:lastColumn="0" w:oddVBand="0" w:evenVBand="0" w:oddHBand="0" w:evenHBand="0" w:firstRowFirstColumn="0" w:firstRowLastColumn="0" w:lastRowFirstColumn="0" w:lastRowLastColumn="0"/>
@@ -2921,7 +2936,8 @@
           <w:p>
             <w:pPr>
               <w:pStyle w:val="Normal"/>
-              <w:widowControl/>
+              <w:widowControl w:val="false"/>
+              <w:suppressAutoHyphens w:val="true"/>
               <w:spacing w:lineRule="auto" w:line="240" w:before="0" w:after="0"/>
               <w:jc w:val="left"/>
               <w:rPr>
@@ -2953,14 +2969,15 @@
         </w:tc>
         <w:tc>
           <w:tcPr>
-            <w:tcW w:w="9181" w:type="dxa"/>
+            <w:tcW w:w="9180" w:type="dxa"/>
             <w:tcBorders/>
             <w:shd w:color="auto" w:fill="D9E2F3" w:themeFill="accent1" w:themeFillTint="33" w:val="clear"/>
           </w:tcPr>
           <w:p>
             <w:pPr>
               <w:pStyle w:val="Normal"/>
-              <w:widowControl/>
+              <w:widowControl w:val="false"/>
+              <w:suppressAutoHyphens w:val="true"/>
               <w:spacing w:lineRule="auto" w:line="240" w:before="0" w:after="0"/>
               <w:jc w:val="left"/>
               <w:cnfStyle w:val="000000000000" w:firstRow="0" w:lastRow="0" w:firstColumn="0" w:lastColumn="0" w:oddVBand="0" w:evenVBand="0" w:oddHBand="0" w:evenHBand="0" w:firstRowFirstColumn="0" w:firstRowLastColumn="0" w:lastRowFirstColumn="0" w:lastRowLastColumn="0"/>
@@ -2997,7 +3014,8 @@
           <w:p>
             <w:pPr>
               <w:pStyle w:val="Normal"/>
-              <w:widowControl/>
+              <w:widowControl w:val="false"/>
+              <w:suppressAutoHyphens w:val="true"/>
               <w:spacing w:lineRule="auto" w:line="240" w:before="0" w:after="0"/>
               <w:jc w:val="left"/>
               <w:rPr>
@@ -3029,17 +3047,18 @@
         </w:tc>
         <w:tc>
           <w:tcPr>
-            <w:tcW w:w="9181" w:type="dxa"/>
+            <w:tcW w:w="9180" w:type="dxa"/>
             <w:tcBorders/>
           </w:tcPr>
           <w:p>
             <w:pPr>
               <w:pStyle w:val="ListParagraph"/>
-              <w:widowControl/>
+              <w:widowControl w:val="false"/>
               <w:numPr>
                 <w:ilvl w:val="0"/>
                 <w:numId w:val="6"/>
               </w:numPr>
+              <w:suppressAutoHyphens w:val="true"/>
               <w:spacing w:lineRule="auto" w:line="240" w:before="0" w:after="0"/>
               <w:contextualSpacing/>
               <w:jc w:val="left"/>
@@ -3062,7 +3081,7 @@
                 <w:szCs w:val="22"/>
                 <w:lang w:val="en-US" w:eastAsia="en-US" w:bidi="ar-SA"/>
               </w:rPr>
-              <w:t xml:space="preserve">The product manager (PM) opens the pending projects </w:t>
+              <w:t xml:space="preserve">The product manager (PM) opens the pending projects (waiting for review </w:t>
             </w:r>
             <w:r>
               <w:rPr>
@@ -3073,7 +3092,7 @@
                 <w:szCs w:val="22"/>
                 <w:lang w:val="en-US" w:eastAsia="en-US" w:bidi="ar-SA"/>
               </w:rPr>
-              <w:t>(waiting for review status)</w:t>
+              <w:t>state</w:t>
             </w:r>
             <w:r>
               <w:rPr>
@@ -3084,17 +3103,18 @@
                 <w:szCs w:val="22"/>
                 <w:lang w:val="en-US" w:eastAsia="en-US" w:bidi="ar-SA"/>
               </w:rPr>
-              <w:t xml:space="preserve"> page</w:t>
+              <w:t>) page</w:t>
             </w:r>
           </w:p>
           <w:p>
             <w:pPr>
               <w:pStyle w:val="ListParagraph"/>
-              <w:widowControl/>
+              <w:widowControl w:val="false"/>
               <w:numPr>
                 <w:ilvl w:val="0"/>
                 <w:numId w:val="6"/>
               </w:numPr>
+              <w:suppressAutoHyphens w:val="true"/>
               <w:spacing w:lineRule="auto" w:line="240" w:before="0" w:after="0"/>
               <w:contextualSpacing/>
               <w:jc w:val="left"/>
@@ -3117,7 +3137,7 @@
                 <w:szCs w:val="22"/>
                 <w:lang w:val="en-US" w:eastAsia="en-US" w:bidi="ar-SA"/>
               </w:rPr>
-              <w:t xml:space="preserve">The system lists all pending design to be reviewed </w:t>
+              <w:t xml:space="preserve">The system lists all pending design to be reviewed (waiting for review </w:t>
             </w:r>
             <w:r>
               <w:rPr>
@@ -3128,17 +3148,29 @@
                 <w:szCs w:val="22"/>
                 <w:lang w:val="en-US" w:eastAsia="en-US" w:bidi="ar-SA"/>
               </w:rPr>
-              <w:t>(waiting for review status)</w:t>
+              <w:t>state</w:t>
+            </w:r>
+            <w:r>
+              <w:rPr>
+                <w:rFonts w:eastAsia="Calibri" w:cs="Arial"/>
+                <w:color w:val="538135"/>
+                <w:kern w:val="0"/>
+                <w:sz w:val="22"/>
+                <w:szCs w:val="22"/>
+                <w:lang w:val="en-US" w:eastAsia="en-US" w:bidi="ar-SA"/>
+              </w:rPr>
+              <w:t>)</w:t>
             </w:r>
           </w:p>
           <w:p>
             <w:pPr>
               <w:pStyle w:val="ListParagraph"/>
-              <w:widowControl/>
+              <w:widowControl w:val="false"/>
               <w:numPr>
                 <w:ilvl w:val="0"/>
                 <w:numId w:val="6"/>
               </w:numPr>
+              <w:suppressAutoHyphens w:val="true"/>
               <w:spacing w:lineRule="auto" w:line="240" w:before="0" w:after="0"/>
               <w:contextualSpacing/>
               <w:jc w:val="left"/>
@@ -3167,11 +3199,12 @@
           <w:p>
             <w:pPr>
               <w:pStyle w:val="ListParagraph"/>
-              <w:widowControl/>
+              <w:widowControl w:val="false"/>
               <w:numPr>
                 <w:ilvl w:val="0"/>
                 <w:numId w:val="6"/>
               </w:numPr>
+              <w:suppressAutoHyphens w:val="true"/>
               <w:spacing w:lineRule="auto" w:line="240" w:before="0" w:after="0"/>
               <w:contextualSpacing/>
               <w:jc w:val="left"/>
@@ -3200,11 +3233,12 @@
           <w:p>
             <w:pPr>
               <w:pStyle w:val="ListParagraph"/>
-              <w:widowControl/>
+              <w:widowControl w:val="false"/>
               <w:numPr>
                 <w:ilvl w:val="1"/>
                 <w:numId w:val="6"/>
               </w:numPr>
+              <w:suppressAutoHyphens w:val="true"/>
               <w:spacing w:lineRule="auto" w:line="240" w:before="0" w:after="0"/>
               <w:contextualSpacing/>
               <w:jc w:val="left"/>
@@ -3233,11 +3267,12 @@
           <w:p>
             <w:pPr>
               <w:pStyle w:val="ListParagraph"/>
-              <w:widowControl/>
+              <w:widowControl w:val="false"/>
               <w:numPr>
                 <w:ilvl w:val="1"/>
                 <w:numId w:val="6"/>
               </w:numPr>
+              <w:suppressAutoHyphens w:val="true"/>
               <w:spacing w:lineRule="auto" w:line="240" w:before="0" w:after="0"/>
               <w:contextualSpacing/>
               <w:jc w:val="left"/>
@@ -3266,11 +3301,12 @@
           <w:p>
             <w:pPr>
               <w:pStyle w:val="ListParagraph"/>
-              <w:widowControl/>
+              <w:widowControl w:val="false"/>
               <w:numPr>
                 <w:ilvl w:val="1"/>
                 <w:numId w:val="6"/>
               </w:numPr>
+              <w:suppressAutoHyphens w:val="true"/>
               <w:spacing w:lineRule="auto" w:line="240" w:before="0" w:after="0"/>
               <w:contextualSpacing/>
               <w:jc w:val="left"/>
@@ -3299,11 +3335,12 @@
           <w:p>
             <w:pPr>
               <w:pStyle w:val="ListParagraph"/>
-              <w:widowControl/>
+              <w:widowControl w:val="false"/>
               <w:numPr>
                 <w:ilvl w:val="1"/>
                 <w:numId w:val="6"/>
               </w:numPr>
+              <w:suppressAutoHyphens w:val="true"/>
               <w:spacing w:lineRule="auto" w:line="240" w:before="0" w:after="0"/>
               <w:contextualSpacing/>
               <w:jc w:val="left"/>
@@ -3332,11 +3369,12 @@
           <w:p>
             <w:pPr>
               <w:pStyle w:val="ListParagraph"/>
-              <w:widowControl/>
+              <w:widowControl w:val="false"/>
               <w:numPr>
                 <w:ilvl w:val="0"/>
                 <w:numId w:val="6"/>
               </w:numPr>
+              <w:suppressAutoHyphens w:val="true"/>
               <w:spacing w:lineRule="auto" w:line="240" w:before="0" w:after="0"/>
               <w:contextualSpacing/>
               <w:jc w:val="left"/>
@@ -3359,39 +3397,18 @@
                 <w:szCs w:val="22"/>
                 <w:lang w:val="en-US" w:eastAsia="en-US" w:bidi="ar-SA"/>
               </w:rPr>
-              <w:t>The PM reads the project description and submit a</w:t>
-            </w:r>
-            <w:r>
-              <w:rPr>
-                <w:rFonts w:eastAsia="Calibri" w:cs="Arial"/>
-                <w:color w:val="538135"/>
-                <w:kern w:val="0"/>
-                <w:sz w:val="22"/>
-                <w:szCs w:val="22"/>
-                <w:lang w:val="en-US" w:eastAsia="en-US" w:bidi="ar-SA"/>
-              </w:rPr>
-              <w:t>n acceptance</w:t>
-            </w:r>
-            <w:r>
-              <w:rPr>
-                <w:rFonts w:eastAsia="Calibri" w:cs="Arial"/>
-                <w:color w:val="538135"/>
-                <w:kern w:val="0"/>
-                <w:sz w:val="22"/>
-                <w:szCs w:val="22"/>
-                <w:lang w:val="en-US" w:eastAsia="en-US" w:bidi="ar-SA"/>
-              </w:rPr>
-              <w:t xml:space="preserve"> design review that contains: </w:t>
+              <w:t xml:space="preserve">The PM reads the project description and submit an acceptance design review that contains: </w:t>
             </w:r>
           </w:p>
           <w:p>
             <w:pPr>
               <w:pStyle w:val="ListParagraph"/>
-              <w:widowControl/>
+              <w:widowControl w:val="false"/>
               <w:numPr>
                 <w:ilvl w:val="1"/>
                 <w:numId w:val="6"/>
               </w:numPr>
+              <w:suppressAutoHyphens w:val="true"/>
               <w:spacing w:lineRule="auto" w:line="240" w:before="0" w:after="0"/>
               <w:contextualSpacing/>
               <w:jc w:val="left"/>
@@ -3420,11 +3437,12 @@
           <w:p>
             <w:pPr>
               <w:pStyle w:val="ListParagraph"/>
-              <w:widowControl/>
+              <w:widowControl w:val="false"/>
               <w:numPr>
                 <w:ilvl w:val="1"/>
                 <w:numId w:val="6"/>
               </w:numPr>
+              <w:suppressAutoHyphens w:val="true"/>
               <w:spacing w:lineRule="auto" w:line="240" w:before="0" w:after="0"/>
               <w:contextualSpacing/>
               <w:jc w:val="left"/>
@@ -3453,11 +3471,12 @@
           <w:p>
             <w:pPr>
               <w:pStyle w:val="ListParagraph"/>
-              <w:widowControl/>
+              <w:widowControl w:val="false"/>
               <w:numPr>
                 <w:ilvl w:val="0"/>
                 <w:numId w:val="6"/>
               </w:numPr>
+              <w:suppressAutoHyphens w:val="true"/>
               <w:spacing w:lineRule="auto" w:line="240" w:before="0" w:after="0"/>
               <w:contextualSpacing/>
               <w:jc w:val="left"/>
@@ -3486,11 +3505,12 @@
           <w:p>
             <w:pPr>
               <w:pStyle w:val="ListParagraph"/>
-              <w:widowControl/>
+              <w:widowControl w:val="false"/>
               <w:numPr>
                 <w:ilvl w:val="0"/>
                 <w:numId w:val="6"/>
               </w:numPr>
+              <w:suppressAutoHyphens w:val="true"/>
               <w:spacing w:lineRule="auto" w:line="240" w:before="0" w:after="0"/>
               <w:contextualSpacing/>
               <w:jc w:val="left"/>
@@ -3524,7 +3544,7 @@
                 <w:szCs w:val="22"/>
                 <w:lang w:val="en-US" w:eastAsia="en-US" w:bidi="ar-SA"/>
               </w:rPr>
-              <w:t>test sample</w:t>
+              <w:t>prototype</w:t>
             </w:r>
             <w:r>
               <w:rPr>
@@ -3541,11 +3561,12 @@
           <w:p>
             <w:pPr>
               <w:pStyle w:val="ListParagraph"/>
-              <w:widowControl/>
+              <w:widowControl w:val="false"/>
               <w:numPr>
                 <w:ilvl w:val="0"/>
                 <w:numId w:val="6"/>
               </w:numPr>
+              <w:suppressAutoHyphens w:val="true"/>
               <w:spacing w:lineRule="auto" w:line="240" w:before="0" w:after="0"/>
               <w:contextualSpacing/>
               <w:jc w:val="left"/>
@@ -3579,7 +3600,7 @@
                 <w:szCs w:val="22"/>
                 <w:lang w:val="en-US" w:eastAsia="en-US" w:bidi="ar-SA"/>
               </w:rPr>
-              <w:t>test sample</w:t>
+              <w:t>prototype</w:t>
             </w:r>
             <w:r>
               <w:rPr>
@@ -3596,9 +3617,10 @@
           <w:p>
             <w:pPr>
               <w:pStyle w:val="ListParagraph"/>
-              <w:widowControl/>
-              <w:spacing w:lineRule="auto" w:line="240" w:before="0" w:after="0"/>
-              <w:ind w:hanging="0"/>
+              <w:widowControl w:val="false"/>
+              <w:suppressAutoHyphens w:val="true"/>
+              <w:spacing w:lineRule="auto" w:line="240" w:before="0" w:after="0"/>
+              <w:ind w:left="720" w:hanging="0"/>
               <w:contextualSpacing/>
               <w:jc w:val="left"/>
               <w:cnfStyle w:val="000000000000" w:firstRow="0" w:lastRow="0" w:firstColumn="0" w:lastColumn="0" w:oddVBand="0" w:evenVBand="0" w:oddHBand="0" w:evenHBand="0" w:firstRowFirstColumn="0" w:firstRowLastColumn="0" w:lastRowFirstColumn="0" w:lastRowLastColumn="0"/>
@@ -3625,11 +3647,12 @@
           <w:p>
             <w:pPr>
               <w:pStyle w:val="ListParagraph"/>
-              <w:widowControl/>
+              <w:widowControl w:val="false"/>
               <w:numPr>
                 <w:ilvl w:val="0"/>
                 <w:numId w:val="0"/>
               </w:numPr>
+              <w:suppressAutoHyphens w:val="true"/>
               <w:spacing w:lineRule="auto" w:line="240" w:before="0" w:after="0"/>
               <w:ind w:left="1440" w:hanging="0"/>
               <w:contextualSpacing/>
@@ -3657,7 +3680,8 @@
           <w:p>
             <w:pPr>
               <w:pStyle w:val="Normal"/>
-              <w:widowControl/>
+              <w:widowControl w:val="false"/>
+              <w:suppressAutoHyphens w:val="true"/>
               <w:spacing w:lineRule="auto" w:line="240" w:before="0" w:after="0"/>
               <w:jc w:val="left"/>
               <w:rPr>
@@ -3689,14 +3713,15 @@
         </w:tc>
         <w:tc>
           <w:tcPr>
-            <w:tcW w:w="9181" w:type="dxa"/>
+            <w:tcW w:w="9180" w:type="dxa"/>
             <w:tcBorders/>
             <w:shd w:color="auto" w:fill="D9E2F3" w:themeFill="accent1" w:themeFillTint="33" w:val="clear"/>
           </w:tcPr>
           <w:p>
             <w:pPr>
               <w:pStyle w:val="Normal"/>
-              <w:widowControl/>
+              <w:widowControl w:val="false"/>
+              <w:suppressAutoHyphens w:val="true"/>
               <w:spacing w:lineRule="auto" w:line="240" w:before="0" w:after="0"/>
               <w:jc w:val="left"/>
               <w:cnfStyle w:val="000000100000" w:firstRow="0" w:lastRow="0" w:firstColumn="0" w:lastColumn="0" w:oddVBand="0" w:evenVBand="0" w:oddHBand="1" w:evenHBand="0" w:firstRowFirstColumn="0" w:firstRowLastColumn="0" w:lastRowFirstColumn="0" w:lastRowLastColumn="0"/>
@@ -3733,7 +3758,8 @@
           <w:p>
             <w:pPr>
               <w:pStyle w:val="Normal"/>
-              <w:widowControl/>
+              <w:widowControl w:val="false"/>
+              <w:suppressAutoHyphens w:val="true"/>
               <w:spacing w:lineRule="auto" w:line="240" w:before="0" w:after="0"/>
               <w:jc w:val="left"/>
               <w:rPr>
@@ -3765,13 +3791,14 @@
         </w:tc>
         <w:tc>
           <w:tcPr>
-            <w:tcW w:w="9181" w:type="dxa"/>
+            <w:tcW w:w="9180" w:type="dxa"/>
             <w:tcBorders/>
           </w:tcPr>
           <w:p>
             <w:pPr>
               <w:pStyle w:val="Normal"/>
-              <w:widowControl/>
+              <w:widowControl w:val="false"/>
+              <w:suppressAutoHyphens w:val="true"/>
               <w:spacing w:lineRule="auto" w:line="240" w:before="0" w:after="0"/>
               <w:jc w:val="left"/>
               <w:cnfStyle w:val="000000000000" w:firstRow="0" w:lastRow="0" w:firstColumn="0" w:lastColumn="0" w:oddVBand="0" w:evenVBand="0" w:oddHBand="0" w:evenHBand="0" w:firstRowFirstColumn="0" w:firstRowLastColumn="0" w:lastRowFirstColumn="0" w:lastRowLastColumn="0"/>
@@ -3797,29 +3824,7 @@
                 <w:szCs w:val="22"/>
                 <w:lang w:val="en-US" w:eastAsia="en-US" w:bidi="ar-SA"/>
               </w:rPr>
-              <w:t>5a</w:t>
-            </w:r>
-            <w:r>
-              <w:rPr>
-                <w:rFonts w:eastAsia="Calibri" w:cs="Arial"/>
-                <w:color w:val="2F5496"/>
-                <w:kern w:val="0"/>
-                <w:sz w:val="22"/>
-                <w:szCs w:val="22"/>
-                <w:lang w:val="en-US" w:eastAsia="en-US" w:bidi="ar-SA"/>
-              </w:rPr>
-              <w:t xml:space="preserve">.  </w:t>
-            </w:r>
-            <w:r>
-              <w:rPr>
-                <w:rFonts w:eastAsia="Calibri" w:cs="Arial"/>
-                <w:color w:val="2F5496"/>
-                <w:kern w:val="0"/>
-                <w:sz w:val="22"/>
-                <w:szCs w:val="22"/>
-                <w:lang w:val="en-US" w:eastAsia="en-US" w:bidi="ar-SA"/>
-              </w:rPr>
-              <w:t>The PM does not accept the design</w:t>
+              <w:t>5a.  The PM does not accept the design</w:t>
               <w:br/>
               <w:t xml:space="preserve">                5a.1. The system saves the review.</w:t>
             </w:r>
@@ -3827,7 +3832,8 @@
           <w:p>
             <w:pPr>
               <w:pStyle w:val="Normal"/>
-              <w:widowControl/>
+              <w:widowControl w:val="false"/>
+              <w:suppressAutoHyphens w:val="true"/>
               <w:spacing w:lineRule="auto" w:line="240" w:before="0" w:after="0"/>
               <w:jc w:val="left"/>
               <w:cnfStyle w:val="000000000000" w:firstRow="0" w:lastRow="0" w:firstColumn="0" w:lastColumn="0" w:oddVBand="0" w:evenVBand="0" w:oddHBand="0" w:evenHBand="0" w:firstRowFirstColumn="0" w:firstRowLastColumn="0" w:lastRowFirstColumn="0" w:lastRowLastColumn="0"/>
@@ -3853,13 +3859,36 @@
                 <w:szCs w:val="22"/>
                 <w:lang w:val="en-US" w:eastAsia="en-US" w:bidi="ar-SA"/>
               </w:rPr>
-              <w:t>5a.2. The system updates the projects status to (design rework).</w:t>
+              <w:t xml:space="preserve">5a.2. The system updates the projects </w:t>
+            </w:r>
+            <w:r>
+              <w:rPr>
+                <w:rFonts w:eastAsia="Calibri" w:cs="Arial"/>
+                <w:color w:val="2F5496"/>
+                <w:kern w:val="0"/>
+                <w:sz w:val="22"/>
+                <w:szCs w:val="22"/>
+                <w:lang w:val="en-US" w:eastAsia="en-US" w:bidi="ar-SA"/>
+              </w:rPr>
+              <w:t>state</w:t>
+            </w:r>
+            <w:r>
+              <w:rPr>
+                <w:rFonts w:eastAsia="Calibri" w:cs="Arial"/>
+                <w:color w:val="2F5496"/>
+                <w:kern w:val="0"/>
+                <w:sz w:val="22"/>
+                <w:szCs w:val="22"/>
+                <w:lang w:val="en-US" w:eastAsia="en-US" w:bidi="ar-SA"/>
+              </w:rPr>
+              <w:t xml:space="preserve"> to (design rework).</w:t>
             </w:r>
           </w:p>
           <w:p>
             <w:pPr>
               <w:pStyle w:val="Normal"/>
-              <w:widowControl/>
+              <w:widowControl w:val="false"/>
+              <w:suppressAutoHyphens w:val="true"/>
               <w:spacing w:lineRule="auto" w:line="240" w:before="0" w:after="0"/>
               <w:jc w:val="left"/>
               <w:cnfStyle w:val="000000000000" w:firstRow="0" w:lastRow="0" w:firstColumn="0" w:lastColumn="0" w:oddVBand="0" w:evenVBand="0" w:oddHBand="0" w:evenHBand="0" w:firstRowFirstColumn="0" w:firstRowLastColumn="0" w:lastRowFirstColumn="0" w:lastRowLastColumn="0"/>
@@ -3891,7 +3920,8 @@
           <w:p>
             <w:pPr>
               <w:pStyle w:val="Normal"/>
-              <w:widowControl/>
+              <w:widowControl w:val="false"/>
+              <w:suppressAutoHyphens w:val="true"/>
               <w:spacing w:lineRule="auto" w:line="240" w:before="0" w:after="0"/>
               <w:ind w:firstLine="340"/>
               <w:jc w:val="left"/>
@@ -3902,12 +3932,7 @@
             </w:pPr>
             <w:r>
               <w:rPr>
-                <w:rFonts w:eastAsia="Calibri" w:cs="Arial"/>
-                <w:color w:val="2F5496"/>
-                <w:kern w:val="0"/>
-                <w:sz w:val="22"/>
-                <w:szCs w:val="22"/>
-                <w:lang w:val="en-US" w:eastAsia="en-US" w:bidi="ar-SA"/>
+                <w:lang w:bidi="ar-EG"/>
               </w:rPr>
             </w:r>
           </w:p>
@@ -3924,7 +3949,10 @@
         </w:rPr>
       </w:pPr>
       <w:r>
-        <w:rPr/>
+        <w:rPr>
+          <w:b/>
+          <w:bCs/>
+        </w:rPr>
       </w:r>
     </w:p>
     <w:p>
@@ -3953,7 +3981,10 @@
         </w:rPr>
       </w:pPr>
       <w:r>
-        <w:rPr/>
+        <w:rPr>
+          <w:b/>
+          <w:bCs/>
+        </w:rPr>
       </w:r>
     </w:p>
     <w:p>
@@ -3993,8 +4024,8 @@
       </w:tblPr>
       <w:tblGrid>
         <w:gridCol w:w="697"/>
-        <w:gridCol w:w="1949"/>
-        <w:gridCol w:w="4995"/>
+        <w:gridCol w:w="1948"/>
+        <w:gridCol w:w="4996"/>
         <w:gridCol w:w="3148"/>
       </w:tblGrid>
       <w:tr>
@@ -4012,7 +4043,8 @@
           <w:p>
             <w:pPr>
               <w:pStyle w:val="Normal"/>
-              <w:widowControl/>
+              <w:widowControl w:val="false"/>
+              <w:suppressAutoHyphens w:val="true"/>
               <w:spacing w:lineRule="auto" w:line="240" w:before="0" w:after="0"/>
               <w:jc w:val="center"/>
               <w:rPr>
@@ -4036,7 +4068,7 @@
         </w:tc>
         <w:tc>
           <w:tcPr>
-            <w:tcW w:w="1949" w:type="dxa"/>
+            <w:tcW w:w="1948" w:type="dxa"/>
             <w:tcBorders>
               <w:bottom w:val="single" w:sz="12" w:space="0" w:color="8EAADB"/>
             </w:tcBorders>
@@ -4044,7 +4076,8 @@
           <w:p>
             <w:pPr>
               <w:pStyle w:val="Normal"/>
-              <w:widowControl/>
+              <w:widowControl w:val="false"/>
+              <w:suppressAutoHyphens w:val="true"/>
               <w:spacing w:lineRule="auto" w:line="240" w:before="0" w:after="0"/>
               <w:jc w:val="center"/>
               <w:cnfStyle w:val="100000000000" w:firstRow="1" w:lastRow="0" w:firstColumn="0" w:lastColumn="0" w:oddVBand="0" w:evenVBand="0" w:oddHBand="0" w:evenHBand="0" w:firstRowFirstColumn="0" w:firstRowLastColumn="0" w:lastRowFirstColumn="0" w:lastRowLastColumn="0"/>
@@ -4069,7 +4102,7 @@
         </w:tc>
         <w:tc>
           <w:tcPr>
-            <w:tcW w:w="4995" w:type="dxa"/>
+            <w:tcW w:w="4996" w:type="dxa"/>
             <w:tcBorders>
               <w:bottom w:val="single" w:sz="12" w:space="0" w:color="8EAADB"/>
             </w:tcBorders>
@@ -4077,7 +4110,8 @@
           <w:p>
             <w:pPr>
               <w:pStyle w:val="Normal"/>
-              <w:widowControl/>
+              <w:widowControl w:val="false"/>
+              <w:suppressAutoHyphens w:val="true"/>
               <w:spacing w:lineRule="auto" w:line="240" w:before="0" w:after="0"/>
               <w:jc w:val="center"/>
               <w:cnfStyle w:val="100000000000" w:firstRow="1" w:lastRow="0" w:firstColumn="0" w:lastColumn="0" w:oddVBand="0" w:evenVBand="0" w:oddHBand="0" w:evenHBand="0" w:firstRowFirstColumn="0" w:firstRowLastColumn="0" w:lastRowFirstColumn="0" w:lastRowLastColumn="0"/>
@@ -4110,7 +4144,8 @@
           <w:p>
             <w:pPr>
               <w:pStyle w:val="Normal"/>
-              <w:widowControl/>
+              <w:widowControl w:val="false"/>
+              <w:suppressAutoHyphens w:val="true"/>
               <w:spacing w:lineRule="auto" w:line="240" w:before="0" w:after="0"/>
               <w:jc w:val="center"/>
               <w:cnfStyle w:val="100000000000" w:firstRow="1" w:lastRow="0" w:firstColumn="0" w:lastColumn="0" w:oddVBand="0" w:evenVBand="0" w:oddHBand="0" w:evenHBand="0" w:firstRowFirstColumn="0" w:firstRowLastColumn="0" w:lastRowFirstColumn="0" w:lastRowLastColumn="0"/>
@@ -4148,7 +4183,8 @@
           <w:p>
             <w:pPr>
               <w:pStyle w:val="Normal"/>
-              <w:widowControl/>
+              <w:widowControl w:val="false"/>
+              <w:suppressAutoHyphens w:val="true"/>
               <w:spacing w:lineRule="auto" w:line="240" w:before="0" w:after="0"/>
               <w:jc w:val="center"/>
               <w:rPr>
@@ -4175,14 +4211,15 @@
         </w:tc>
         <w:tc>
           <w:tcPr>
-            <w:tcW w:w="1949" w:type="dxa"/>
+            <w:tcW w:w="1948" w:type="dxa"/>
             <w:tcBorders/>
             <w:shd w:color="auto" w:fill="D9E2F3" w:themeFill="accent1" w:themeFillTint="33" w:val="clear"/>
           </w:tcPr>
           <w:p>
             <w:pPr>
               <w:pStyle w:val="Normal"/>
-              <w:widowControl/>
+              <w:widowControl w:val="false"/>
+              <w:suppressAutoHyphens w:val="true"/>
               <w:spacing w:lineRule="auto" w:line="240" w:before="0" w:after="0"/>
               <w:jc w:val="left"/>
               <w:cnfStyle w:val="000000100000" w:firstRow="0" w:lastRow="0" w:firstColumn="0" w:lastColumn="0" w:oddVBand="0" w:evenVBand="0" w:oddHBand="1" w:evenHBand="0" w:firstRowFirstColumn="0" w:firstRowLastColumn="0" w:lastRowFirstColumn="0" w:lastRowLastColumn="0"/>
@@ -4205,14 +4242,15 @@
         </w:tc>
         <w:tc>
           <w:tcPr>
-            <w:tcW w:w="4995" w:type="dxa"/>
+            <w:tcW w:w="4996" w:type="dxa"/>
             <w:tcBorders/>
             <w:shd w:color="auto" w:fill="D9E2F3" w:themeFill="accent1" w:themeFillTint="33" w:val="clear"/>
           </w:tcPr>
           <w:p>
             <w:pPr>
               <w:pStyle w:val="Normal"/>
-              <w:widowControl/>
+              <w:widowControl w:val="false"/>
+              <w:suppressAutoHyphens w:val="true"/>
               <w:spacing w:lineRule="auto" w:line="240" w:before="0" w:after="0"/>
               <w:jc w:val="left"/>
               <w:cnfStyle w:val="000000100000" w:firstRow="0" w:lastRow="0" w:firstColumn="0" w:lastColumn="0" w:oddVBand="0" w:evenVBand="0" w:oddHBand="1" w:evenHBand="0" w:firstRowFirstColumn="0" w:firstRowLastColumn="0" w:lastRowFirstColumn="0" w:lastRowLastColumn="0"/>
@@ -4242,7 +4280,8 @@
           <w:p>
             <w:pPr>
               <w:pStyle w:val="Normal"/>
-              <w:widowControl/>
+              <w:widowControl w:val="false"/>
+              <w:suppressAutoHyphens w:val="true"/>
               <w:spacing w:lineRule="auto" w:line="240" w:before="0" w:after="0"/>
               <w:jc w:val="left"/>
               <w:cnfStyle w:val="000000100000" w:firstRow="0" w:lastRow="0" w:firstColumn="0" w:lastColumn="0" w:oddVBand="0" w:evenVBand="0" w:oddHBand="1" w:evenHBand="0" w:firstRowFirstColumn="0" w:firstRowLastColumn="0" w:lastRowFirstColumn="0" w:lastRowLastColumn="0"/>
@@ -4275,7 +4314,8 @@
           <w:p>
             <w:pPr>
               <w:pStyle w:val="Normal"/>
-              <w:widowControl/>
+              <w:widowControl w:val="false"/>
+              <w:suppressAutoHyphens w:val="true"/>
               <w:spacing w:lineRule="auto" w:line="240" w:before="0" w:after="0"/>
               <w:jc w:val="center"/>
               <w:rPr>
@@ -4302,13 +4342,14 @@
         </w:tc>
         <w:tc>
           <w:tcPr>
-            <w:tcW w:w="1949" w:type="dxa"/>
+            <w:tcW w:w="1948" w:type="dxa"/>
             <w:tcBorders/>
           </w:tcPr>
           <w:p>
             <w:pPr>
               <w:pStyle w:val="Normal"/>
-              <w:widowControl/>
+              <w:widowControl w:val="false"/>
+              <w:suppressAutoHyphens w:val="true"/>
               <w:spacing w:lineRule="auto" w:line="240" w:before="0" w:after="0"/>
               <w:jc w:val="left"/>
               <w:cnfStyle w:val="000000000000" w:firstRow="0" w:lastRow="0" w:firstColumn="0" w:lastColumn="0" w:oddVBand="0" w:evenVBand="0" w:oddHBand="0" w:evenHBand="0" w:firstRowFirstColumn="0" w:firstRowLastColumn="0" w:lastRowFirstColumn="0" w:lastRowLastColumn="0"/>
@@ -4331,13 +4372,14 @@
         </w:tc>
         <w:tc>
           <w:tcPr>
-            <w:tcW w:w="4995" w:type="dxa"/>
+            <w:tcW w:w="4996" w:type="dxa"/>
             <w:tcBorders/>
           </w:tcPr>
           <w:p>
             <w:pPr>
               <w:pStyle w:val="Normal"/>
-              <w:widowControl/>
+              <w:widowControl w:val="false"/>
+              <w:suppressAutoHyphens w:val="true"/>
               <w:spacing w:lineRule="auto" w:line="240" w:before="0" w:after="0"/>
               <w:jc w:val="left"/>
               <w:cnfStyle w:val="000000000000" w:firstRow="0" w:lastRow="0" w:firstColumn="0" w:lastColumn="0" w:oddVBand="0" w:evenVBand="0" w:oddHBand="0" w:evenHBand="0" w:firstRowFirstColumn="0" w:firstRowLastColumn="0" w:lastRowFirstColumn="0" w:lastRowLastColumn="0"/>
@@ -4366,7 +4408,8 @@
           <w:p>
             <w:pPr>
               <w:pStyle w:val="Normal"/>
-              <w:widowControl/>
+              <w:widowControl w:val="false"/>
+              <w:suppressAutoHyphens w:val="true"/>
               <w:spacing w:lineRule="auto" w:line="240" w:before="0" w:after="0"/>
               <w:jc w:val="left"/>
               <w:cnfStyle w:val="000000000000" w:firstRow="0" w:lastRow="0" w:firstColumn="0" w:lastColumn="0" w:oddVBand="0" w:evenVBand="0" w:oddHBand="0" w:evenHBand="0" w:firstRowFirstColumn="0" w:firstRowLastColumn="0" w:lastRowFirstColumn="0" w:lastRowLastColumn="0"/>
@@ -4402,7 +4445,8 @@
           <w:p>
             <w:pPr>
               <w:pStyle w:val="Normal"/>
-              <w:widowControl/>
+              <w:widowControl w:val="false"/>
+              <w:suppressAutoHyphens w:val="true"/>
               <w:spacing w:lineRule="auto" w:line="240" w:before="0" w:after="0"/>
               <w:jc w:val="center"/>
               <w:rPr>
@@ -4429,14 +4473,15 @@
         </w:tc>
         <w:tc>
           <w:tcPr>
-            <w:tcW w:w="1949" w:type="dxa"/>
+            <w:tcW w:w="1948" w:type="dxa"/>
             <w:tcBorders/>
             <w:shd w:color="auto" w:fill="D9E2F3" w:themeFill="accent1" w:themeFillTint="33" w:val="clear"/>
           </w:tcPr>
           <w:p>
             <w:pPr>
               <w:pStyle w:val="Normal"/>
-              <w:widowControl/>
+              <w:widowControl w:val="false"/>
+              <w:suppressAutoHyphens w:val="true"/>
               <w:spacing w:lineRule="auto" w:line="240" w:before="0" w:after="0"/>
               <w:jc w:val="left"/>
               <w:cnfStyle w:val="000000100000" w:firstRow="0" w:lastRow="0" w:firstColumn="0" w:lastColumn="0" w:oddVBand="0" w:evenVBand="0" w:oddHBand="1" w:evenHBand="0" w:firstRowFirstColumn="0" w:firstRowLastColumn="0" w:lastRowFirstColumn="0" w:lastRowLastColumn="0"/>
@@ -4459,14 +4504,15 @@
         </w:tc>
         <w:tc>
           <w:tcPr>
-            <w:tcW w:w="4995" w:type="dxa"/>
+            <w:tcW w:w="4996" w:type="dxa"/>
             <w:tcBorders/>
             <w:shd w:color="auto" w:fill="D9E2F3" w:themeFill="accent1" w:themeFillTint="33" w:val="clear"/>
           </w:tcPr>
           <w:p>
             <w:pPr>
               <w:pStyle w:val="Normal"/>
-              <w:widowControl/>
+              <w:widowControl w:val="false"/>
+              <w:suppressAutoHyphens w:val="true"/>
               <w:spacing w:lineRule="auto" w:line="240" w:before="0" w:after="0"/>
               <w:jc w:val="left"/>
               <w:cnfStyle w:val="000000100000" w:firstRow="0" w:lastRow="0" w:firstColumn="0" w:lastColumn="0" w:oddVBand="0" w:evenVBand="0" w:oddHBand="1" w:evenHBand="0" w:firstRowFirstColumn="0" w:firstRowLastColumn="0" w:lastRowFirstColumn="0" w:lastRowLastColumn="0"/>
@@ -4496,7 +4542,8 @@
           <w:p>
             <w:pPr>
               <w:pStyle w:val="Normal"/>
-              <w:widowControl/>
+              <w:widowControl w:val="false"/>
+              <w:suppressAutoHyphens w:val="true"/>
               <w:spacing w:lineRule="auto" w:line="240" w:before="0" w:after="0"/>
               <w:jc w:val="left"/>
               <w:cnfStyle w:val="000000100000" w:firstRow="0" w:lastRow="0" w:firstColumn="0" w:lastColumn="0" w:oddVBand="0" w:evenVBand="0" w:oddHBand="1" w:evenHBand="0" w:firstRowFirstColumn="0" w:firstRowLastColumn="0" w:lastRowFirstColumn="0" w:lastRowLastColumn="0"/>
@@ -4529,7 +4576,8 @@
           <w:p>
             <w:pPr>
               <w:pStyle w:val="Normal"/>
-              <w:widowControl/>
+              <w:widowControl w:val="false"/>
+              <w:suppressAutoHyphens w:val="true"/>
               <w:spacing w:lineRule="auto" w:line="240" w:before="0" w:after="0"/>
               <w:jc w:val="center"/>
               <w:rPr>
@@ -4556,13 +4604,14 @@
         </w:tc>
         <w:tc>
           <w:tcPr>
-            <w:tcW w:w="1949" w:type="dxa"/>
+            <w:tcW w:w="1948" w:type="dxa"/>
             <w:tcBorders/>
           </w:tcPr>
           <w:p>
             <w:pPr>
               <w:pStyle w:val="Normal"/>
-              <w:widowControl/>
+              <w:widowControl w:val="false"/>
+              <w:suppressAutoHyphens w:val="true"/>
               <w:spacing w:lineRule="auto" w:line="240" w:before="0" w:after="0"/>
               <w:jc w:val="left"/>
               <w:cnfStyle w:val="000000000000" w:firstRow="0" w:lastRow="0" w:firstColumn="0" w:lastColumn="0" w:oddVBand="0" w:evenVBand="0" w:oddHBand="0" w:evenHBand="0" w:firstRowFirstColumn="0" w:firstRowLastColumn="0" w:lastRowFirstColumn="0" w:lastRowLastColumn="0"/>
@@ -4572,25 +4621,21 @@
             </w:pPr>
             <w:r>
               <w:rPr>
-                <w:rFonts w:eastAsia="Calibri" w:cs="Arial"/>
-                <w:color w:val="2F5496"/>
-                <w:kern w:val="0"/>
-                <w:sz w:val="22"/>
-                <w:szCs w:val="22"/>
-                <w:lang w:val="en-US" w:eastAsia="en-US" w:bidi="ar-SA"/>
+                <w:color w:val="0070C0"/>
               </w:rPr>
             </w:r>
           </w:p>
         </w:tc>
         <w:tc>
           <w:tcPr>
-            <w:tcW w:w="4995" w:type="dxa"/>
+            <w:tcW w:w="4996" w:type="dxa"/>
             <w:tcBorders/>
           </w:tcPr>
           <w:p>
             <w:pPr>
               <w:pStyle w:val="Normal"/>
-              <w:widowControl/>
+              <w:widowControl w:val="false"/>
+              <w:suppressAutoHyphens w:val="true"/>
               <w:spacing w:lineRule="auto" w:line="240" w:before="0" w:after="0"/>
               <w:jc w:val="left"/>
               <w:cnfStyle w:val="000000000000" w:firstRow="0" w:lastRow="0" w:firstColumn="0" w:lastColumn="0" w:oddVBand="0" w:evenVBand="0" w:oddHBand="0" w:evenHBand="0" w:firstRowFirstColumn="0" w:firstRowLastColumn="0" w:lastRowFirstColumn="0" w:lastRowLastColumn="0"/>
@@ -4600,12 +4645,7 @@
             </w:pPr>
             <w:r>
               <w:rPr>
-                <w:rFonts w:eastAsia="Calibri" w:cs="Arial"/>
-                <w:color w:val="2F5496"/>
-                <w:kern w:val="0"/>
-                <w:sz w:val="22"/>
-                <w:szCs w:val="22"/>
-                <w:lang w:val="en-US" w:eastAsia="en-US" w:bidi="ar-SA"/>
+                <w:color w:val="0070C0"/>
               </w:rPr>
             </w:r>
           </w:p>
@@ -4618,7 +4658,8 @@
           <w:p>
             <w:pPr>
               <w:pStyle w:val="Normal"/>
-              <w:widowControl/>
+              <w:widowControl w:val="false"/>
+              <w:suppressAutoHyphens w:val="true"/>
               <w:spacing w:lineRule="auto" w:line="240" w:before="0" w:after="0"/>
               <w:jc w:val="left"/>
               <w:cnfStyle w:val="000000000000" w:firstRow="0" w:lastRow="0" w:firstColumn="0" w:lastColumn="0" w:oddVBand="0" w:evenVBand="0" w:oddHBand="0" w:evenHBand="0" w:firstRowFirstColumn="0" w:firstRowLastColumn="0" w:lastRowFirstColumn="0" w:lastRowLastColumn="0"/>
@@ -4628,12 +4669,7 @@
             </w:pPr>
             <w:r>
               <w:rPr>
-                <w:rFonts w:eastAsia="Calibri" w:cs="Arial"/>
-                <w:color w:val="2F5496"/>
-                <w:kern w:val="0"/>
-                <w:sz w:val="22"/>
-                <w:szCs w:val="22"/>
-                <w:lang w:val="en-US" w:eastAsia="en-US" w:bidi="ar-SA"/>
+                <w:color w:val="0070C0"/>
               </w:rPr>
             </w:r>
           </w:p>
@@ -4653,7 +4689,8 @@
           <w:p>
             <w:pPr>
               <w:pStyle w:val="Normal"/>
-              <w:widowControl/>
+              <w:widowControl w:val="false"/>
+              <w:suppressAutoHyphens w:val="true"/>
               <w:spacing w:lineRule="auto" w:line="240" w:before="0" w:after="0"/>
               <w:jc w:val="center"/>
               <w:rPr>
@@ -4680,14 +4717,15 @@
         </w:tc>
         <w:tc>
           <w:tcPr>
-            <w:tcW w:w="1949" w:type="dxa"/>
+            <w:tcW w:w="1948" w:type="dxa"/>
             <w:tcBorders/>
             <w:shd w:color="auto" w:fill="D9E2F3" w:themeFill="accent1" w:themeFillTint="33" w:val="clear"/>
           </w:tcPr>
           <w:p>
             <w:pPr>
               <w:pStyle w:val="Normal"/>
-              <w:widowControl/>
+              <w:widowControl w:val="false"/>
+              <w:suppressAutoHyphens w:val="true"/>
               <w:spacing w:lineRule="auto" w:line="240" w:before="0" w:after="0"/>
               <w:jc w:val="left"/>
               <w:cnfStyle w:val="000000100000" w:firstRow="0" w:lastRow="0" w:firstColumn="0" w:lastColumn="0" w:oddVBand="0" w:evenVBand="0" w:oddHBand="1" w:evenHBand="0" w:firstRowFirstColumn="0" w:firstRowLastColumn="0" w:lastRowFirstColumn="0" w:lastRowLastColumn="0"/>
@@ -4697,26 +4735,22 @@
             </w:pPr>
             <w:r>
               <w:rPr>
-                <w:rFonts w:eastAsia="Calibri" w:cs="Arial"/>
-                <w:color w:val="2F5496"/>
-                <w:kern w:val="0"/>
-                <w:sz w:val="22"/>
-                <w:szCs w:val="22"/>
-                <w:lang w:val="en-US" w:eastAsia="en-US" w:bidi="ar-SA"/>
+                <w:color w:val="0070C0"/>
               </w:rPr>
             </w:r>
           </w:p>
         </w:tc>
         <w:tc>
           <w:tcPr>
-            <w:tcW w:w="4995" w:type="dxa"/>
+            <w:tcW w:w="4996" w:type="dxa"/>
             <w:tcBorders/>
             <w:shd w:color="auto" w:fill="D9E2F3" w:themeFill="accent1" w:themeFillTint="33" w:val="clear"/>
           </w:tcPr>
           <w:p>
             <w:pPr>
               <w:pStyle w:val="Normal"/>
-              <w:widowControl/>
+              <w:widowControl w:val="false"/>
+              <w:suppressAutoHyphens w:val="true"/>
               <w:spacing w:lineRule="auto" w:line="240" w:before="0" w:after="0"/>
               <w:jc w:val="left"/>
               <w:cnfStyle w:val="000000100000" w:firstRow="0" w:lastRow="0" w:firstColumn="0" w:lastColumn="0" w:oddVBand="0" w:evenVBand="0" w:oddHBand="1" w:evenHBand="0" w:firstRowFirstColumn="0" w:firstRowLastColumn="0" w:lastRowFirstColumn="0" w:lastRowLastColumn="0"/>
@@ -4726,12 +4760,7 @@
             </w:pPr>
             <w:r>
               <w:rPr>
-                <w:rFonts w:eastAsia="Calibri" w:cs="Arial"/>
-                <w:color w:val="2F5496"/>
-                <w:kern w:val="0"/>
-                <w:sz w:val="22"/>
-                <w:szCs w:val="22"/>
-                <w:lang w:val="en-US" w:eastAsia="en-US" w:bidi="ar-SA"/>
+                <w:color w:val="0070C0"/>
               </w:rPr>
             </w:r>
           </w:p>
@@ -4745,7 +4774,8 @@
           <w:p>
             <w:pPr>
               <w:pStyle w:val="Normal"/>
-              <w:widowControl/>
+              <w:widowControl w:val="false"/>
+              <w:suppressAutoHyphens w:val="true"/>
               <w:spacing w:lineRule="auto" w:line="240" w:before="0" w:after="0"/>
               <w:jc w:val="left"/>
               <w:cnfStyle w:val="000000100000" w:firstRow="0" w:lastRow="0" w:firstColumn="0" w:lastColumn="0" w:oddVBand="0" w:evenVBand="0" w:oddHBand="1" w:evenHBand="0" w:firstRowFirstColumn="0" w:firstRowLastColumn="0" w:lastRowFirstColumn="0" w:lastRowLastColumn="0"/>
@@ -4755,12 +4785,7 @@
             </w:pPr>
             <w:r>
               <w:rPr>
-                <w:rFonts w:eastAsia="Calibri" w:cs="Arial"/>
-                <w:color w:val="2F5496"/>
-                <w:kern w:val="0"/>
-                <w:sz w:val="22"/>
-                <w:szCs w:val="22"/>
-                <w:lang w:val="en-US" w:eastAsia="en-US" w:bidi="ar-SA"/>
+                <w:color w:val="0070C0"/>
               </w:rPr>
             </w:r>
           </w:p>
@@ -4777,7 +4802,8 @@
           <w:p>
             <w:pPr>
               <w:pStyle w:val="Normal"/>
-              <w:widowControl/>
+              <w:widowControl w:val="false"/>
+              <w:suppressAutoHyphens w:val="true"/>
               <w:spacing w:lineRule="auto" w:line="240" w:before="0" w:after="0"/>
               <w:jc w:val="center"/>
               <w:rPr>
@@ -4804,13 +4830,14 @@
         </w:tc>
         <w:tc>
           <w:tcPr>
-            <w:tcW w:w="1949" w:type="dxa"/>
+            <w:tcW w:w="1948" w:type="dxa"/>
             <w:tcBorders/>
           </w:tcPr>
           <w:p>
             <w:pPr>
               <w:pStyle w:val="Normal"/>
-              <w:widowControl/>
+              <w:widowControl w:val="false"/>
+              <w:suppressAutoHyphens w:val="true"/>
               <w:spacing w:lineRule="auto" w:line="240" w:before="0" w:after="0"/>
               <w:jc w:val="left"/>
               <w:cnfStyle w:val="000000000000" w:firstRow="0" w:lastRow="0" w:firstColumn="0" w:lastColumn="0" w:oddVBand="0" w:evenVBand="0" w:oddHBand="0" w:evenHBand="0" w:firstRowFirstColumn="0" w:firstRowLastColumn="0" w:lastRowFirstColumn="0" w:lastRowLastColumn="0"/>
@@ -4820,25 +4847,21 @@
             </w:pPr>
             <w:r>
               <w:rPr>
-                <w:rFonts w:eastAsia="Calibri" w:cs="Arial"/>
-                <w:color w:val="2F5496"/>
-                <w:kern w:val="0"/>
-                <w:sz w:val="22"/>
-                <w:szCs w:val="22"/>
-                <w:lang w:val="en-US" w:eastAsia="en-US" w:bidi="ar-SA"/>
+                <w:color w:val="0070C0"/>
               </w:rPr>
             </w:r>
           </w:p>
         </w:tc>
         <w:tc>
           <w:tcPr>
-            <w:tcW w:w="4995" w:type="dxa"/>
+            <w:tcW w:w="4996" w:type="dxa"/>
             <w:tcBorders/>
           </w:tcPr>
           <w:p>
             <w:pPr>
               <w:pStyle w:val="Normal"/>
-              <w:widowControl/>
+              <w:widowControl w:val="false"/>
+              <w:suppressAutoHyphens w:val="true"/>
               <w:spacing w:lineRule="auto" w:line="240" w:before="0" w:after="0"/>
               <w:jc w:val="left"/>
               <w:cnfStyle w:val="000000000000" w:firstRow="0" w:lastRow="0" w:firstColumn="0" w:lastColumn="0" w:oddVBand="0" w:evenVBand="0" w:oddHBand="0" w:evenHBand="0" w:firstRowFirstColumn="0" w:firstRowLastColumn="0" w:lastRowFirstColumn="0" w:lastRowLastColumn="0"/>
@@ -4848,12 +4871,7 @@
             </w:pPr>
             <w:r>
               <w:rPr>
-                <w:rFonts w:eastAsia="Calibri" w:cs="Arial"/>
-                <w:color w:val="2F5496"/>
-                <w:kern w:val="0"/>
-                <w:sz w:val="22"/>
-                <w:szCs w:val="22"/>
-                <w:lang w:val="en-US" w:eastAsia="en-US" w:bidi="ar-SA"/>
+                <w:color w:val="0070C0"/>
               </w:rPr>
             </w:r>
           </w:p>
@@ -4866,7 +4884,8 @@
           <w:p>
             <w:pPr>
               <w:pStyle w:val="Normal"/>
-              <w:widowControl/>
+              <w:widowControl w:val="false"/>
+              <w:suppressAutoHyphens w:val="true"/>
               <w:spacing w:lineRule="auto" w:line="240" w:before="0" w:after="0"/>
               <w:jc w:val="left"/>
               <w:cnfStyle w:val="000000000000" w:firstRow="0" w:lastRow="0" w:firstColumn="0" w:lastColumn="0" w:oddVBand="0" w:evenVBand="0" w:oddHBand="0" w:evenHBand="0" w:firstRowFirstColumn="0" w:firstRowLastColumn="0" w:lastRowFirstColumn="0" w:lastRowLastColumn="0"/>
@@ -4876,12 +4895,7 @@
             </w:pPr>
             <w:r>
               <w:rPr>
-                <w:rFonts w:eastAsia="Calibri" w:cs="Arial"/>
-                <w:color w:val="2F5496"/>
-                <w:kern w:val="0"/>
-                <w:sz w:val="22"/>
-                <w:szCs w:val="22"/>
-                <w:lang w:val="en-US" w:eastAsia="en-US" w:bidi="ar-SA"/>
+                <w:color w:val="0070C0"/>
               </w:rPr>
             </w:r>
           </w:p>
@@ -4901,7 +4915,8 @@
           <w:p>
             <w:pPr>
               <w:pStyle w:val="Normal"/>
-              <w:widowControl/>
+              <w:widowControl w:val="false"/>
+              <w:suppressAutoHyphens w:val="true"/>
               <w:spacing w:lineRule="auto" w:line="240" w:before="0" w:after="0"/>
               <w:jc w:val="center"/>
               <w:rPr>
@@ -4928,14 +4943,15 @@
         </w:tc>
         <w:tc>
           <w:tcPr>
-            <w:tcW w:w="1949" w:type="dxa"/>
+            <w:tcW w:w="1948" w:type="dxa"/>
             <w:tcBorders/>
             <w:shd w:color="auto" w:fill="D9E2F3" w:themeFill="accent1" w:themeFillTint="33" w:val="clear"/>
           </w:tcPr>
           <w:p>
             <w:pPr>
               <w:pStyle w:val="Normal"/>
-              <w:widowControl/>
+              <w:widowControl w:val="false"/>
+              <w:suppressAutoHyphens w:val="true"/>
               <w:spacing w:lineRule="auto" w:line="240" w:before="0" w:after="0"/>
               <w:jc w:val="left"/>
               <w:cnfStyle w:val="000000100000" w:firstRow="0" w:lastRow="0" w:firstColumn="0" w:lastColumn="0" w:oddVBand="0" w:evenVBand="0" w:oddHBand="1" w:evenHBand="0" w:firstRowFirstColumn="0" w:firstRowLastColumn="0" w:lastRowFirstColumn="0" w:lastRowLastColumn="0"/>
@@ -4945,26 +4961,22 @@
             </w:pPr>
             <w:r>
               <w:rPr>
-                <w:rFonts w:eastAsia="Calibri" w:cs="Arial"/>
-                <w:color w:val="2F5496"/>
-                <w:kern w:val="0"/>
-                <w:sz w:val="22"/>
-                <w:szCs w:val="22"/>
-                <w:lang w:val="en-US" w:eastAsia="en-US" w:bidi="ar-SA"/>
+                <w:color w:val="0070C0"/>
               </w:rPr>
             </w:r>
           </w:p>
         </w:tc>
         <w:tc>
           <w:tcPr>
-            <w:tcW w:w="4995" w:type="dxa"/>
+            <w:tcW w:w="4996" w:type="dxa"/>
             <w:tcBorders/>
             <w:shd w:color="auto" w:fill="D9E2F3" w:themeFill="accent1" w:themeFillTint="33" w:val="clear"/>
           </w:tcPr>
           <w:p>
             <w:pPr>
               <w:pStyle w:val="Normal"/>
-              <w:widowControl/>
+              <w:widowControl w:val="false"/>
+              <w:suppressAutoHyphens w:val="true"/>
               <w:spacing w:lineRule="auto" w:line="240" w:before="0" w:after="0"/>
               <w:jc w:val="left"/>
               <w:cnfStyle w:val="000000100000" w:firstRow="0" w:lastRow="0" w:firstColumn="0" w:lastColumn="0" w:oddVBand="0" w:evenVBand="0" w:oddHBand="1" w:evenHBand="0" w:firstRowFirstColumn="0" w:firstRowLastColumn="0" w:lastRowFirstColumn="0" w:lastRowLastColumn="0"/>
@@ -4974,12 +4986,7 @@
             </w:pPr>
             <w:r>
               <w:rPr>
-                <w:rFonts w:eastAsia="Calibri" w:cs="Arial"/>
-                <w:color w:val="2F5496"/>
-                <w:kern w:val="0"/>
-                <w:sz w:val="22"/>
-                <w:szCs w:val="22"/>
-                <w:lang w:val="en-US" w:eastAsia="en-US" w:bidi="ar-SA"/>
+                <w:color w:val="0070C0"/>
               </w:rPr>
             </w:r>
           </w:p>
@@ -4993,7 +5000,8 @@
           <w:p>
             <w:pPr>
               <w:pStyle w:val="Normal"/>
-              <w:widowControl/>
+              <w:widowControl w:val="false"/>
+              <w:suppressAutoHyphens w:val="true"/>
               <w:spacing w:lineRule="auto" w:line="240" w:before="0" w:after="0"/>
               <w:jc w:val="left"/>
               <w:cnfStyle w:val="000000100000" w:firstRow="0" w:lastRow="0" w:firstColumn="0" w:lastColumn="0" w:oddVBand="0" w:evenVBand="0" w:oddHBand="1" w:evenHBand="0" w:firstRowFirstColumn="0" w:firstRowLastColumn="0" w:lastRowFirstColumn="0" w:lastRowLastColumn="0"/>
@@ -5003,12 +5011,7 @@
             </w:pPr>
             <w:r>
               <w:rPr>
-                <w:rFonts w:eastAsia="Calibri" w:cs="Arial"/>
-                <w:color w:val="2F5496"/>
-                <w:kern w:val="0"/>
-                <w:sz w:val="22"/>
-                <w:szCs w:val="22"/>
-                <w:lang w:val="en-US" w:eastAsia="en-US" w:bidi="ar-SA"/>
+                <w:color w:val="0070C0"/>
               </w:rPr>
             </w:r>
           </w:p>
@@ -5025,7 +5028,8 @@
           <w:p>
             <w:pPr>
               <w:pStyle w:val="Normal"/>
-              <w:widowControl/>
+              <w:widowControl w:val="false"/>
+              <w:suppressAutoHyphens w:val="true"/>
               <w:spacing w:lineRule="auto" w:line="240" w:before="0" w:after="0"/>
               <w:jc w:val="center"/>
               <w:rPr>
@@ -5052,13 +5056,14 @@
         </w:tc>
         <w:tc>
           <w:tcPr>
-            <w:tcW w:w="1949" w:type="dxa"/>
+            <w:tcW w:w="1948" w:type="dxa"/>
             <w:tcBorders/>
           </w:tcPr>
           <w:p>
             <w:pPr>
               <w:pStyle w:val="Normal"/>
-              <w:widowControl/>
+              <w:widowControl w:val="false"/>
+              <w:suppressAutoHyphens w:val="true"/>
               <w:spacing w:lineRule="auto" w:line="240" w:before="0" w:after="0"/>
               <w:jc w:val="left"/>
               <w:cnfStyle w:val="000000000000" w:firstRow="0" w:lastRow="0" w:firstColumn="0" w:lastColumn="0" w:oddVBand="0" w:evenVBand="0" w:oddHBand="0" w:evenHBand="0" w:firstRowFirstColumn="0" w:firstRowLastColumn="0" w:lastRowFirstColumn="0" w:lastRowLastColumn="0"/>
@@ -5068,25 +5073,21 @@
             </w:pPr>
             <w:r>
               <w:rPr>
-                <w:rFonts w:eastAsia="Calibri" w:cs="Arial"/>
-                <w:color w:val="2F5496"/>
-                <w:kern w:val="0"/>
-                <w:sz w:val="22"/>
-                <w:szCs w:val="22"/>
-                <w:lang w:val="en-US" w:eastAsia="en-US" w:bidi="ar-SA"/>
+                <w:color w:val="0070C0"/>
               </w:rPr>
             </w:r>
           </w:p>
         </w:tc>
         <w:tc>
           <w:tcPr>
-            <w:tcW w:w="4995" w:type="dxa"/>
+            <w:tcW w:w="4996" w:type="dxa"/>
             <w:tcBorders/>
           </w:tcPr>
           <w:p>
             <w:pPr>
               <w:pStyle w:val="Normal"/>
-              <w:widowControl/>
+              <w:widowControl w:val="false"/>
+              <w:suppressAutoHyphens w:val="true"/>
               <w:spacing w:lineRule="auto" w:line="240" w:before="0" w:after="0"/>
               <w:jc w:val="left"/>
               <w:cnfStyle w:val="000000000000" w:firstRow="0" w:lastRow="0" w:firstColumn="0" w:lastColumn="0" w:oddVBand="0" w:evenVBand="0" w:oddHBand="0" w:evenHBand="0" w:firstRowFirstColumn="0" w:firstRowLastColumn="0" w:lastRowFirstColumn="0" w:lastRowLastColumn="0"/>
@@ -5096,12 +5097,7 @@
             </w:pPr>
             <w:r>
               <w:rPr>
-                <w:rFonts w:eastAsia="Calibri" w:cs="Arial"/>
-                <w:color w:val="2F5496"/>
-                <w:kern w:val="0"/>
-                <w:sz w:val="22"/>
-                <w:szCs w:val="22"/>
-                <w:lang w:val="en-US" w:eastAsia="en-US" w:bidi="ar-SA"/>
+                <w:color w:val="0070C0"/>
               </w:rPr>
             </w:r>
           </w:p>
@@ -5114,7 +5110,8 @@
           <w:p>
             <w:pPr>
               <w:pStyle w:val="Normal"/>
-              <w:widowControl/>
+              <w:widowControl w:val="false"/>
+              <w:suppressAutoHyphens w:val="true"/>
               <w:spacing w:lineRule="auto" w:line="240" w:before="0" w:after="0"/>
               <w:jc w:val="left"/>
               <w:cnfStyle w:val="000000000000" w:firstRow="0" w:lastRow="0" w:firstColumn="0" w:lastColumn="0" w:oddVBand="0" w:evenVBand="0" w:oddHBand="0" w:evenHBand="0" w:firstRowFirstColumn="0" w:firstRowLastColumn="0" w:lastRowFirstColumn="0" w:lastRowLastColumn="0"/>
@@ -5124,12 +5121,7 @@
             </w:pPr>
             <w:r>
               <w:rPr>
-                <w:rFonts w:eastAsia="Calibri" w:cs="Arial"/>
-                <w:color w:val="2F5496"/>
-                <w:kern w:val="0"/>
-                <w:sz w:val="22"/>
-                <w:szCs w:val="22"/>
-                <w:lang w:val="en-US" w:eastAsia="en-US" w:bidi="ar-SA"/>
+                <w:color w:val="0070C0"/>
               </w:rPr>
             </w:r>
           </w:p>
@@ -5149,7 +5141,8 @@
           <w:p>
             <w:pPr>
               <w:pStyle w:val="Normal"/>
-              <w:widowControl/>
+              <w:widowControl w:val="false"/>
+              <w:suppressAutoHyphens w:val="true"/>
               <w:spacing w:lineRule="auto" w:line="240" w:before="0" w:after="0"/>
               <w:jc w:val="center"/>
               <w:rPr>
@@ -5176,14 +5169,15 @@
         </w:tc>
         <w:tc>
           <w:tcPr>
-            <w:tcW w:w="1949" w:type="dxa"/>
+            <w:tcW w:w="1948" w:type="dxa"/>
             <w:tcBorders/>
             <w:shd w:color="auto" w:fill="D9E2F3" w:themeFill="accent1" w:themeFillTint="33" w:val="clear"/>
           </w:tcPr>
           <w:p>
             <w:pPr>
               <w:pStyle w:val="Normal"/>
-              <w:widowControl/>
+              <w:widowControl w:val="false"/>
+              <w:suppressAutoHyphens w:val="true"/>
               <w:spacing w:lineRule="auto" w:line="240" w:before="0" w:after="0"/>
               <w:jc w:val="left"/>
               <w:cnfStyle w:val="000000100000" w:firstRow="0" w:lastRow="0" w:firstColumn="0" w:lastColumn="0" w:oddVBand="0" w:evenVBand="0" w:oddHBand="1" w:evenHBand="0" w:firstRowFirstColumn="0" w:firstRowLastColumn="0" w:lastRowFirstColumn="0" w:lastRowLastColumn="0"/>
@@ -5193,26 +5187,22 @@
             </w:pPr>
             <w:r>
               <w:rPr>
-                <w:rFonts w:eastAsia="Calibri" w:cs="Arial"/>
-                <w:color w:val="2F5496"/>
-                <w:kern w:val="0"/>
-                <w:sz w:val="22"/>
-                <w:szCs w:val="22"/>
-                <w:lang w:val="en-US" w:eastAsia="en-US" w:bidi="ar-SA"/>
+                <w:color w:val="0070C0"/>
               </w:rPr>
             </w:r>
           </w:p>
         </w:tc>
         <w:tc>
           <w:tcPr>
-            <w:tcW w:w="4995" w:type="dxa"/>
+            <w:tcW w:w="4996" w:type="dxa"/>
             <w:tcBorders/>
             <w:shd w:color="auto" w:fill="D9E2F3" w:themeFill="accent1" w:themeFillTint="33" w:val="clear"/>
           </w:tcPr>
           <w:p>
             <w:pPr>
               <w:pStyle w:val="Normal"/>
-              <w:widowControl/>
+              <w:widowControl w:val="false"/>
+              <w:suppressAutoHyphens w:val="true"/>
               <w:spacing w:lineRule="auto" w:line="240" w:before="0" w:after="0"/>
               <w:jc w:val="left"/>
               <w:cnfStyle w:val="000000100000" w:firstRow="0" w:lastRow="0" w:firstColumn="0" w:lastColumn="0" w:oddVBand="0" w:evenVBand="0" w:oddHBand="1" w:evenHBand="0" w:firstRowFirstColumn="0" w:firstRowLastColumn="0" w:lastRowFirstColumn="0" w:lastRowLastColumn="0"/>
@@ -5222,12 +5212,7 @@
             </w:pPr>
             <w:r>
               <w:rPr>
-                <w:rFonts w:eastAsia="Calibri" w:cs="Arial"/>
-                <w:color w:val="2F5496"/>
-                <w:kern w:val="0"/>
-                <w:sz w:val="22"/>
-                <w:szCs w:val="22"/>
-                <w:lang w:val="en-US" w:eastAsia="en-US" w:bidi="ar-SA"/>
+                <w:color w:val="0070C0"/>
               </w:rPr>
             </w:r>
           </w:p>
@@ -5241,7 +5226,8 @@
           <w:p>
             <w:pPr>
               <w:pStyle w:val="Normal"/>
-              <w:widowControl/>
+              <w:widowControl w:val="false"/>
+              <w:suppressAutoHyphens w:val="true"/>
               <w:spacing w:lineRule="auto" w:line="240" w:before="0" w:after="0"/>
               <w:jc w:val="left"/>
               <w:cnfStyle w:val="000000100000" w:firstRow="0" w:lastRow="0" w:firstColumn="0" w:lastColumn="0" w:oddVBand="0" w:evenVBand="0" w:oddHBand="1" w:evenHBand="0" w:firstRowFirstColumn="0" w:firstRowLastColumn="0" w:lastRowFirstColumn="0" w:lastRowLastColumn="0"/>
@@ -5251,12 +5237,7 @@
             </w:pPr>
             <w:r>
               <w:rPr>
-                <w:rFonts w:eastAsia="Calibri" w:cs="Arial"/>
-                <w:color w:val="2F5496"/>
-                <w:kern w:val="0"/>
-                <w:sz w:val="22"/>
-                <w:szCs w:val="22"/>
-                <w:lang w:val="en-US" w:eastAsia="en-US" w:bidi="ar-SA"/>
+                <w:color w:val="0070C0"/>
               </w:rPr>
             </w:r>
           </w:p>
@@ -5273,7 +5254,8 @@
           <w:p>
             <w:pPr>
               <w:pStyle w:val="Normal"/>
-              <w:widowControl/>
+              <w:widowControl w:val="false"/>
+              <w:suppressAutoHyphens w:val="true"/>
               <w:spacing w:lineRule="auto" w:line="240" w:before="0" w:after="0"/>
               <w:jc w:val="center"/>
               <w:rPr>
@@ -5300,13 +5282,14 @@
         </w:tc>
         <w:tc>
           <w:tcPr>
-            <w:tcW w:w="1949" w:type="dxa"/>
+            <w:tcW w:w="1948" w:type="dxa"/>
             <w:tcBorders/>
           </w:tcPr>
           <w:p>
             <w:pPr>
               <w:pStyle w:val="Normal"/>
-              <w:widowControl/>
+              <w:widowControl w:val="false"/>
+              <w:suppressAutoHyphens w:val="true"/>
               <w:spacing w:lineRule="auto" w:line="240" w:before="0" w:after="0"/>
               <w:jc w:val="left"/>
               <w:cnfStyle w:val="000000000000" w:firstRow="0" w:lastRow="0" w:firstColumn="0" w:lastColumn="0" w:oddVBand="0" w:evenVBand="0" w:oddHBand="0" w:evenHBand="0" w:firstRowFirstColumn="0" w:firstRowLastColumn="0" w:lastRowFirstColumn="0" w:lastRowLastColumn="0"/>
@@ -5316,25 +5299,21 @@
             </w:pPr>
             <w:r>
               <w:rPr>
-                <w:rFonts w:eastAsia="Calibri" w:cs="Arial"/>
-                <w:color w:val="2F5496"/>
-                <w:kern w:val="0"/>
-                <w:sz w:val="22"/>
-                <w:szCs w:val="22"/>
-                <w:lang w:val="en-US" w:eastAsia="en-US" w:bidi="ar-SA"/>
+                <w:color w:val="0070C0"/>
               </w:rPr>
             </w:r>
           </w:p>
         </w:tc>
         <w:tc>
           <w:tcPr>
-            <w:tcW w:w="4995" w:type="dxa"/>
+            <w:tcW w:w="4996" w:type="dxa"/>
             <w:tcBorders/>
           </w:tcPr>
           <w:p>
             <w:pPr>
               <w:pStyle w:val="Normal"/>
-              <w:widowControl/>
+              <w:widowControl w:val="false"/>
+              <w:suppressAutoHyphens w:val="true"/>
               <w:spacing w:lineRule="auto" w:line="240" w:before="0" w:after="0"/>
               <w:jc w:val="left"/>
               <w:cnfStyle w:val="000000000000" w:firstRow="0" w:lastRow="0" w:firstColumn="0" w:lastColumn="0" w:oddVBand="0" w:evenVBand="0" w:oddHBand="0" w:evenHBand="0" w:firstRowFirstColumn="0" w:firstRowLastColumn="0" w:lastRowFirstColumn="0" w:lastRowLastColumn="0"/>
@@ -5344,12 +5323,7 @@
             </w:pPr>
             <w:r>
               <w:rPr>
-                <w:rFonts w:eastAsia="Calibri" w:cs="Arial"/>
-                <w:color w:val="2F5496"/>
-                <w:kern w:val="0"/>
-                <w:sz w:val="22"/>
-                <w:szCs w:val="22"/>
-                <w:lang w:val="en-US" w:eastAsia="en-US" w:bidi="ar-SA"/>
+                <w:color w:val="0070C0"/>
               </w:rPr>
             </w:r>
           </w:p>
@@ -5362,7 +5336,8 @@
           <w:p>
             <w:pPr>
               <w:pStyle w:val="Normal"/>
-              <w:widowControl/>
+              <w:widowControl w:val="false"/>
+              <w:suppressAutoHyphens w:val="true"/>
               <w:spacing w:lineRule="auto" w:line="240" w:before="0" w:after="0"/>
               <w:jc w:val="left"/>
               <w:cnfStyle w:val="000000000000" w:firstRow="0" w:lastRow="0" w:firstColumn="0" w:lastColumn="0" w:oddVBand="0" w:evenVBand="0" w:oddHBand="0" w:evenHBand="0" w:firstRowFirstColumn="0" w:firstRowLastColumn="0" w:lastRowFirstColumn="0" w:lastRowLastColumn="0"/>
@@ -5372,12 +5347,7 @@
             </w:pPr>
             <w:r>
               <w:rPr>
-                <w:rFonts w:eastAsia="Calibri" w:cs="Arial"/>
-                <w:color w:val="2F5496"/>
-                <w:kern w:val="0"/>
-                <w:sz w:val="22"/>
-                <w:szCs w:val="22"/>
-                <w:lang w:val="en-US" w:eastAsia="en-US" w:bidi="ar-SA"/>
+                <w:color w:val="0070C0"/>
               </w:rPr>
             </w:r>
           </w:p>
@@ -5611,6 +5581,53 @@
       <w:r>
         <w:rPr/>
         <w:t xml:space="preserve"> to plot the value vs difficulty diagram.</w:t>
+      </w:r>
+    </w:p>
+    <w:p>
+      <w:pPr>
+        <w:pStyle w:val="ListParagraph"/>
+        <w:numPr>
+          <w:ilvl w:val="0"/>
+          <w:numId w:val="5"/>
+        </w:numPr>
+        <w:spacing w:before="0" w:after="160"/>
+        <w:contextualSpacing/>
+        <w:rPr/>
+      </w:pPr>
+      <w:r>
+        <w:rPr/>
+        <w:t xml:space="preserve">We used </w:t>
+      </w:r>
+      <w:r>
+        <w:fldChar w:fldCharType="begin"/>
+      </w:r>
+      <w:r>
+        <w:rPr>
+          <w:rStyle w:val="InternetLink"/>
+        </w:rPr>
+        <w:instrText> HYPERLINK "https://mermaid-js.github.io/mermaid/" \l "/"</w:instrText>
+      </w:r>
+      <w:r>
+        <w:rPr>
+          <w:rStyle w:val="InternetLink"/>
+        </w:rPr>
+        <w:fldChar w:fldCharType="separate"/>
+      </w:r>
+      <w:r>
+        <w:rPr>
+          <w:rStyle w:val="InternetLink"/>
+        </w:rPr>
+        <w:t>(Markdown mermaid)</w:t>
+      </w:r>
+      <w:r>
+        <w:rPr>
+          <w:rStyle w:val="InternetLink"/>
+        </w:rPr>
+        <w:fldChar w:fldCharType="end"/>
+      </w:r>
+      <w:r>
+        <w:rPr/>
+        <w:t xml:space="preserve"> to generate state diagram</w:t>
       </w:r>
     </w:p>
     <w:sectPr>
@@ -6890,6 +6907,7 @@
     <w:qFormat/>
     <w:pPr>
       <w:widowControl/>
+      <w:suppressAutoHyphens w:val="true"/>
       <w:bidi w:val="0"/>
       <w:spacing w:lineRule="auto" w:line="259" w:before="0" w:after="160"/>
       <w:jc w:val="left"/>
@@ -7018,12 +7036,13 @@
     <w:rsid w:val="003924f4"/>
     <w:pPr>
       <w:widowControl/>
+      <w:suppressAutoHyphens w:val="true"/>
       <w:bidi w:val="0"/>
       <w:spacing w:lineRule="auto" w:line="240" w:before="0" w:after="0"/>
       <w:jc w:val="left"/>
     </w:pPr>
     <w:rPr>
-      <w:rFonts w:eastAsia="" w:eastAsiaTheme="minorEastAsia" w:ascii="Calibri" w:hAnsi="Calibri" w:cs="Arial"/>
+      <w:rFonts w:ascii="Calibri" w:hAnsi="Calibri" w:eastAsia="" w:cs="Arial" w:eastAsiaTheme="minorEastAsia"/>
       <w:color w:val="auto"/>
       <w:kern w:val="0"/>
       <w:sz w:val="22"/>

</xml_diff>